<commit_message>
update doc day 3
</commit_message>
<xml_diff>
--- a/Appunti stage.docx
+++ b/Appunti stage.docx
@@ -51,24 +51,42 @@
         </w:rPr>
         <w:br/>
       </w:r>
-    </w:p>
-    <w:p>
-      <w:pPr>
-        <w:rPr>
-          <w:rFonts w:ascii="Arial" w:hAnsi="Arial" w:cs="Arial"/>
-          <w:color w:val="303633"/>
-          <w:shd w:val="clear" w:color="auto" w:fill="FFFFFF"/>
-          <w:lang w:val="en-US"/>
-        </w:rPr>
-      </w:pPr>
-      <w:r>
-        <w:rPr>
-          <w:rFonts w:ascii="Arial" w:hAnsi="Arial" w:cs="Arial"/>
-          <w:color w:val="303633"/>
-          <w:shd w:val="clear" w:color="auto" w:fill="FFFFFF"/>
-          <w:lang w:val="en-US"/>
-        </w:rPr>
-        <w:t>Events have very different source data, since they can represent many different things. However two important things that events should have are </w:t>
+      <w:r>
+        <w:rPr>
+          <w:rFonts w:ascii="Arial" w:hAnsi="Arial" w:cs="Arial"/>
+          <w:b/>
+          <w:sz w:val="24"/>
+          <w:lang w:val="en-US"/>
+        </w:rPr>
+        <w:t>Time Points</w:t>
+      </w:r>
+    </w:p>
+    <w:p>
+      <w:pPr>
+        <w:rPr>
+          <w:rFonts w:ascii="Arial" w:hAnsi="Arial" w:cs="Arial"/>
+          <w:color w:val="303633"/>
+          <w:shd w:val="clear" w:color="auto" w:fill="FFFFFF"/>
+          <w:lang w:val="en-US"/>
+        </w:rPr>
+      </w:pPr>
+      <w:r>
+        <w:rPr>
+          <w:rFonts w:ascii="Arial" w:hAnsi="Arial" w:cs="Arial"/>
+          <w:color w:val="303633"/>
+          <w:shd w:val="clear" w:color="auto" w:fill="FFFFFF"/>
+          <w:lang w:val="en-US"/>
+        </w:rPr>
+        <w:t xml:space="preserve">Events have </w:t>
+      </w:r>
+      <w:r>
+        <w:rPr>
+          <w:rFonts w:ascii="Arial" w:hAnsi="Arial" w:cs="Arial"/>
+          <w:color w:val="303633"/>
+          <w:shd w:val="clear" w:color="auto" w:fill="FFFFFF"/>
+          <w:lang w:val="en-US"/>
+        </w:rPr>
+        <w:t>different source data, since they can represent many different things. However two important things that events should have are </w:t>
       </w:r>
       <w:hyperlink r:id="rId5" w:history="1">
         <w:r>
@@ -114,7 +132,89 @@
           <w:shd w:val="clear" w:color="auto" w:fill="FFFFFF"/>
           <w:lang w:val="en-US"/>
         </w:rPr>
-        <w:t> that we should always consider: the time the event occurred and the time the system noticed the event. (In a complex system there may even be several noticing times.) These </w:t>
+        <w:t> that we should always consider: the time the event occurred and the time</w:t>
+      </w:r>
+      <w:r>
+        <w:rPr>
+          <w:rFonts w:ascii="Arial" w:hAnsi="Arial" w:cs="Arial"/>
+          <w:color w:val="303633"/>
+          <w:shd w:val="clear" w:color="auto" w:fill="FFFFFF"/>
+          <w:lang w:val="en-US"/>
+        </w:rPr>
+        <w:t xml:space="preserve"> the system noticed the event.</w:t>
+      </w:r>
+    </w:p>
+    <w:p>
+      <w:pPr>
+        <w:rPr>
+          <w:rFonts w:ascii="Arial" w:hAnsi="Arial" w:cs="Arial"/>
+          <w:color w:val="303633"/>
+          <w:shd w:val="clear" w:color="auto" w:fill="FFFFFF"/>
+          <w:lang w:val="en-US"/>
+        </w:rPr>
+      </w:pPr>
+      <w:r>
+        <w:rPr>
+          <w:rFonts w:ascii="Arial" w:hAnsi="Arial" w:cs="Arial"/>
+          <w:color w:val="303633"/>
+          <w:shd w:val="clear" w:color="auto" w:fill="FFFFFF"/>
+          <w:lang w:val="en-US"/>
+        </w:rPr>
+        <w:t xml:space="preserve">The most common way of making them collaborate is a request/response style. If a customer object wants some data from a salesman object, it invokes a method on the salesman </w:t>
+      </w:r>
+      <w:r>
+        <w:rPr>
+          <w:rFonts w:ascii="Arial" w:hAnsi="Arial" w:cs="Arial"/>
+          <w:color w:val="303633"/>
+          <w:shd w:val="clear" w:color="auto" w:fill="FFFFFF"/>
+          <w:lang w:val="en-US"/>
+        </w:rPr>
+        <w:t>object to ask it for that data.</w:t>
+      </w:r>
+    </w:p>
+    <w:p>
+      <w:pPr>
+        <w:rPr>
+          <w:rFonts w:ascii="Arial" w:hAnsi="Arial" w:cs="Arial"/>
+          <w:color w:val="303633"/>
+          <w:shd w:val="clear" w:color="auto" w:fill="FFFFFF"/>
+        </w:rPr>
+      </w:pPr>
+      <w:r>
+        <w:rPr>
+          <w:rFonts w:ascii="Arial" w:hAnsi="Arial" w:cs="Arial"/>
+          <w:b/>
+          <w:sz w:val="24"/>
+          <w:lang w:val="en-US"/>
+        </w:rPr>
+        <w:t>Command VS Event</w:t>
+      </w:r>
+      <w:r>
+        <w:rPr>
+          <w:rFonts w:ascii="Arial" w:hAnsi="Arial" w:cs="Arial"/>
+          <w:color w:val="303633"/>
+          <w:shd w:val="clear" w:color="auto" w:fill="FFFFFF"/>
+          <w:lang w:val="en-US"/>
+        </w:rPr>
+        <w:br/>
+      </w:r>
+      <w:r>
+        <w:rPr>
+          <w:rFonts w:ascii="Arial" w:hAnsi="Arial" w:cs="Arial"/>
+          <w:color w:val="303633"/>
+          <w:shd w:val="clear" w:color="auto" w:fill="FFFFFF"/>
+          <w:lang w:val="en-US"/>
+        </w:rPr>
+        <w:t>Another style of collaboration is Event Collaboration. In this style you never have one component asking another to do anything, instead each component signals an event when anything changes. Other components listen to that event and react however they wish to. The well-known observer pattern is an example of Event Collaboration.</w:t>
+      </w:r>
+      <w:r>
+        <w:rPr>
+          <w:rFonts w:ascii="Arial" w:hAnsi="Arial" w:cs="Arial"/>
+          <w:color w:val="303633"/>
+          <w:shd w:val="clear" w:color="auto" w:fill="FFFFFF"/>
+          <w:lang w:val="en-US"/>
+        </w:rPr>
+        <w:t xml:space="preserve"> </w:t>
       </w:r>
       <w:hyperlink r:id="rId7" w:history="1">
         <w:r>
@@ -127,7 +227,7 @@
             <w:shd w:val="clear" w:color="auto" w:fill="FFFFFF"/>
             <w:lang w:val="en-US"/>
           </w:rPr>
-          <w:t>Time Points</w:t>
+          <w:t>Event Collaboration</w:t>
         </w:r>
       </w:hyperlink>
       <w:r>
@@ -137,62 +237,7 @@
           <w:shd w:val="clear" w:color="auto" w:fill="FFFFFF"/>
           <w:lang w:val="en-US"/>
         </w:rPr>
-        <w:t> correspond closely to the notions of actual and record that I talk about in the temporal patterns.</w:t>
-      </w:r>
-    </w:p>
-    <w:p>
-      <w:pPr>
-        <w:rPr>
-          <w:rFonts w:ascii="Arial" w:hAnsi="Arial" w:cs="Arial"/>
-          <w:color w:val="303633"/>
-          <w:shd w:val="clear" w:color="auto" w:fill="FFFFFF"/>
-          <w:lang w:val="en-US"/>
-        </w:rPr>
-      </w:pPr>
-      <w:r>
-        <w:rPr>
-          <w:rFonts w:ascii="Arial" w:hAnsi="Arial" w:cs="Arial"/>
-          <w:color w:val="303633"/>
-          <w:shd w:val="clear" w:color="auto" w:fill="FFFFFF"/>
-          <w:lang w:val="en-US"/>
-        </w:rPr>
-        <w:t xml:space="preserve">The most common way of making them collaborate is a request/response style. If a customer object wants some data from a salesman object, it invokes a method on the salesman </w:t>
-      </w:r>
-      <w:r>
-        <w:rPr>
-          <w:rFonts w:ascii="Arial" w:hAnsi="Arial" w:cs="Arial"/>
-          <w:color w:val="303633"/>
-          <w:shd w:val="clear" w:color="auto" w:fill="FFFFFF"/>
-          <w:lang w:val="en-US"/>
-        </w:rPr>
-        <w:t>object to ask it for that data.</w:t>
-      </w:r>
-      <w:r>
-        <w:rPr>
-          <w:rFonts w:ascii="Arial" w:hAnsi="Arial" w:cs="Arial"/>
-          <w:color w:val="303633"/>
-          <w:shd w:val="clear" w:color="auto" w:fill="FFFFFF"/>
-          <w:lang w:val="en-US"/>
-        </w:rPr>
-        <w:br/>
-      </w:r>
-      <w:r>
-        <w:rPr>
-          <w:rFonts w:ascii="Arial" w:hAnsi="Arial" w:cs="Arial"/>
-          <w:color w:val="303633"/>
-          <w:shd w:val="clear" w:color="auto" w:fill="FFFFFF"/>
-          <w:lang w:val="en-US"/>
-        </w:rPr>
-        <w:t>Another style of collaboration is Event Collaboration. In this style you never have one component asking another to do anything, instead each component signals an event when anything changes. Other components listen to that event and react however they wish to. The well-known observer pattern is an example of Event Collaboration.</w:t>
-      </w:r>
-      <w:r>
-        <w:rPr>
-          <w:rFonts w:ascii="Arial" w:hAnsi="Arial" w:cs="Arial"/>
-          <w:color w:val="303633"/>
-          <w:shd w:val="clear" w:color="auto" w:fill="FFFFFF"/>
-          <w:lang w:val="en-US"/>
-        </w:rPr>
-        <w:t xml:space="preserve"> </w:t>
+        <w:t> isn't mandatory when using events in applications, also the choice between </w:t>
       </w:r>
       <w:hyperlink r:id="rId8" w:history="1">
         <w:r>
@@ -215,7 +260,165 @@
           <w:shd w:val="clear" w:color="auto" w:fill="FFFFFF"/>
           <w:lang w:val="en-US"/>
         </w:rPr>
-        <w:t> isn't mandatory when using events in applications, also the choice between </w:t>
+        <w:t> and request/response isn't an exclusive choice (</w:t>
+      </w:r>
+      <w:proofErr w:type="spellStart"/>
+      <w:r>
+        <w:rPr>
+          <w:rFonts w:ascii="Arial" w:hAnsi="Arial" w:cs="Arial"/>
+          <w:color w:val="FF0000"/>
+          <w:shd w:val="clear" w:color="auto" w:fill="FFFFFF"/>
+          <w:lang w:val="en-US"/>
+        </w:rPr>
+        <w:t>questa</w:t>
+      </w:r>
+      <w:proofErr w:type="spellEnd"/>
+      <w:r>
+        <w:rPr>
+          <w:rFonts w:ascii="Arial" w:hAnsi="Arial" w:cs="Arial"/>
+          <w:color w:val="FF0000"/>
+          <w:shd w:val="clear" w:color="auto" w:fill="FFFFFF"/>
+          <w:lang w:val="en-US"/>
+        </w:rPr>
+        <w:t xml:space="preserve"> </w:t>
+      </w:r>
+      <w:proofErr w:type="spellStart"/>
+      <w:r>
+        <w:rPr>
+          <w:rFonts w:ascii="Arial" w:hAnsi="Arial" w:cs="Arial"/>
+          <w:color w:val="FF0000"/>
+          <w:shd w:val="clear" w:color="auto" w:fill="FFFFFF"/>
+          <w:lang w:val="en-US"/>
+        </w:rPr>
+        <w:t>affermazione</w:t>
+      </w:r>
+      <w:proofErr w:type="spellEnd"/>
+      <w:r>
+        <w:rPr>
+          <w:rFonts w:ascii="Arial" w:hAnsi="Arial" w:cs="Arial"/>
+          <w:color w:val="FF0000"/>
+          <w:shd w:val="clear" w:color="auto" w:fill="FFFFFF"/>
+          <w:lang w:val="en-US"/>
+        </w:rPr>
+        <w:t xml:space="preserve"> </w:t>
+      </w:r>
+      <w:proofErr w:type="spellStart"/>
+      <w:r>
+        <w:rPr>
+          <w:rFonts w:ascii="Arial" w:hAnsi="Arial" w:cs="Arial"/>
+          <w:color w:val="FF0000"/>
+          <w:shd w:val="clear" w:color="auto" w:fill="FFFFFF"/>
+          <w:lang w:val="en-US"/>
+        </w:rPr>
+        <w:t>si</w:t>
+      </w:r>
+      <w:proofErr w:type="spellEnd"/>
+      <w:r>
+        <w:rPr>
+          <w:rFonts w:ascii="Arial" w:hAnsi="Arial" w:cs="Arial"/>
+          <w:color w:val="FF0000"/>
+          <w:shd w:val="clear" w:color="auto" w:fill="FFFFFF"/>
+          <w:lang w:val="en-US"/>
+        </w:rPr>
+        <w:t xml:space="preserve"> </w:t>
+      </w:r>
+      <w:proofErr w:type="spellStart"/>
+      <w:r>
+        <w:rPr>
+          <w:rFonts w:ascii="Arial" w:hAnsi="Arial" w:cs="Arial"/>
+          <w:color w:val="FF0000"/>
+          <w:shd w:val="clear" w:color="auto" w:fill="FFFFFF"/>
+          <w:lang w:val="en-US"/>
+        </w:rPr>
+        <w:t>discosta</w:t>
+      </w:r>
+      <w:proofErr w:type="spellEnd"/>
+      <w:r>
+        <w:rPr>
+          <w:rFonts w:ascii="Arial" w:hAnsi="Arial" w:cs="Arial"/>
+          <w:color w:val="FF0000"/>
+          <w:shd w:val="clear" w:color="auto" w:fill="FFFFFF"/>
+          <w:lang w:val="en-US"/>
+        </w:rPr>
+        <w:t xml:space="preserve"> </w:t>
+      </w:r>
+      <w:proofErr w:type="spellStart"/>
+      <w:r>
+        <w:rPr>
+          <w:rFonts w:ascii="Arial" w:hAnsi="Arial" w:cs="Arial"/>
+          <w:color w:val="FF0000"/>
+          <w:shd w:val="clear" w:color="auto" w:fill="FFFFFF"/>
+          <w:lang w:val="en-US"/>
+        </w:rPr>
+        <w:t>dalla</w:t>
+      </w:r>
+      <w:proofErr w:type="spellEnd"/>
+      <w:r>
+        <w:rPr>
+          <w:rFonts w:ascii="Arial" w:hAnsi="Arial" w:cs="Arial"/>
+          <w:color w:val="FF0000"/>
+          <w:shd w:val="clear" w:color="auto" w:fill="FFFFFF"/>
+          <w:lang w:val="en-US"/>
+        </w:rPr>
+        <w:t xml:space="preserve"> </w:t>
+      </w:r>
+      <w:proofErr w:type="spellStart"/>
+      <w:r>
+        <w:rPr>
+          <w:rFonts w:ascii="Arial" w:hAnsi="Arial" w:cs="Arial"/>
+          <w:color w:val="FF0000"/>
+          <w:shd w:val="clear" w:color="auto" w:fill="FFFFFF"/>
+          <w:lang w:val="en-US"/>
+        </w:rPr>
+        <w:t>definizione</w:t>
+      </w:r>
+      <w:proofErr w:type="spellEnd"/>
+      <w:r>
+        <w:rPr>
+          <w:rFonts w:ascii="Arial" w:hAnsi="Arial" w:cs="Arial"/>
+          <w:color w:val="FF0000"/>
+          <w:shd w:val="clear" w:color="auto" w:fill="FFFFFF"/>
+          <w:lang w:val="en-US"/>
+        </w:rPr>
+        <w:t xml:space="preserve"> di </w:t>
+      </w:r>
+      <w:proofErr w:type="spellStart"/>
+      <w:r>
+        <w:rPr>
+          <w:rFonts w:ascii="Arial" w:hAnsi="Arial" w:cs="Arial"/>
+          <w:color w:val="FF0000"/>
+          <w:shd w:val="clear" w:color="auto" w:fill="FFFFFF"/>
+          <w:lang w:val="en-US"/>
+        </w:rPr>
+        <w:t>evento</w:t>
+      </w:r>
+      <w:proofErr w:type="spellEnd"/>
+      <w:r>
+        <w:rPr>
+          <w:rFonts w:ascii="Arial" w:hAnsi="Arial" w:cs="Arial"/>
+          <w:color w:val="FF0000"/>
+          <w:shd w:val="clear" w:color="auto" w:fill="FFFFFF"/>
+          <w:lang w:val="en-US"/>
+        </w:rPr>
+        <w:t xml:space="preserve"> di Fowler</w:t>
+      </w:r>
+      <w:r>
+        <w:rPr>
+          <w:rFonts w:ascii="Arial" w:hAnsi="Arial" w:cs="Arial"/>
+          <w:color w:val="303633"/>
+          <w:shd w:val="clear" w:color="auto" w:fill="FFFFFF"/>
+          <w:lang w:val="en-US"/>
+        </w:rPr>
+        <w:t>).</w:t>
+      </w:r>
+      <w:r>
+        <w:rPr>
+          <w:rFonts w:ascii="Arial" w:hAnsi="Arial" w:cs="Arial"/>
+          <w:color w:val="303633"/>
+          <w:shd w:val="clear" w:color="auto" w:fill="FFFFFF"/>
+          <w:lang w:val="en-US"/>
+        </w:rPr>
+        <w:br/>
       </w:r>
       <w:hyperlink r:id="rId9" w:history="1">
         <w:r>
@@ -238,165 +441,7 @@
           <w:shd w:val="clear" w:color="auto" w:fill="FFFFFF"/>
           <w:lang w:val="en-US"/>
         </w:rPr>
-        <w:t> and request/response isn't an exclusive choice (</w:t>
-      </w:r>
-      <w:proofErr w:type="spellStart"/>
-      <w:r>
-        <w:rPr>
-          <w:rFonts w:ascii="Arial" w:hAnsi="Arial" w:cs="Arial"/>
-          <w:color w:val="FF0000"/>
-          <w:shd w:val="clear" w:color="auto" w:fill="FFFFFF"/>
-          <w:lang w:val="en-US"/>
-        </w:rPr>
-        <w:t>questa</w:t>
-      </w:r>
-      <w:proofErr w:type="spellEnd"/>
-      <w:r>
-        <w:rPr>
-          <w:rFonts w:ascii="Arial" w:hAnsi="Arial" w:cs="Arial"/>
-          <w:color w:val="FF0000"/>
-          <w:shd w:val="clear" w:color="auto" w:fill="FFFFFF"/>
-          <w:lang w:val="en-US"/>
-        </w:rPr>
-        <w:t xml:space="preserve"> </w:t>
-      </w:r>
-      <w:proofErr w:type="spellStart"/>
-      <w:r>
-        <w:rPr>
-          <w:rFonts w:ascii="Arial" w:hAnsi="Arial" w:cs="Arial"/>
-          <w:color w:val="FF0000"/>
-          <w:shd w:val="clear" w:color="auto" w:fill="FFFFFF"/>
-          <w:lang w:val="en-US"/>
-        </w:rPr>
-        <w:t>affermazione</w:t>
-      </w:r>
-      <w:proofErr w:type="spellEnd"/>
-      <w:r>
-        <w:rPr>
-          <w:rFonts w:ascii="Arial" w:hAnsi="Arial" w:cs="Arial"/>
-          <w:color w:val="FF0000"/>
-          <w:shd w:val="clear" w:color="auto" w:fill="FFFFFF"/>
-          <w:lang w:val="en-US"/>
-        </w:rPr>
-        <w:t xml:space="preserve"> </w:t>
-      </w:r>
-      <w:proofErr w:type="spellStart"/>
-      <w:r>
-        <w:rPr>
-          <w:rFonts w:ascii="Arial" w:hAnsi="Arial" w:cs="Arial"/>
-          <w:color w:val="FF0000"/>
-          <w:shd w:val="clear" w:color="auto" w:fill="FFFFFF"/>
-          <w:lang w:val="en-US"/>
-        </w:rPr>
-        <w:t>si</w:t>
-      </w:r>
-      <w:proofErr w:type="spellEnd"/>
-      <w:r>
-        <w:rPr>
-          <w:rFonts w:ascii="Arial" w:hAnsi="Arial" w:cs="Arial"/>
-          <w:color w:val="FF0000"/>
-          <w:shd w:val="clear" w:color="auto" w:fill="FFFFFF"/>
-          <w:lang w:val="en-US"/>
-        </w:rPr>
-        <w:t xml:space="preserve"> </w:t>
-      </w:r>
-      <w:proofErr w:type="spellStart"/>
-      <w:r>
-        <w:rPr>
-          <w:rFonts w:ascii="Arial" w:hAnsi="Arial" w:cs="Arial"/>
-          <w:color w:val="FF0000"/>
-          <w:shd w:val="clear" w:color="auto" w:fill="FFFFFF"/>
-          <w:lang w:val="en-US"/>
-        </w:rPr>
-        <w:t>discosta</w:t>
-      </w:r>
-      <w:proofErr w:type="spellEnd"/>
-      <w:r>
-        <w:rPr>
-          <w:rFonts w:ascii="Arial" w:hAnsi="Arial" w:cs="Arial"/>
-          <w:color w:val="FF0000"/>
-          <w:shd w:val="clear" w:color="auto" w:fill="FFFFFF"/>
-          <w:lang w:val="en-US"/>
-        </w:rPr>
-        <w:t xml:space="preserve"> </w:t>
-      </w:r>
-      <w:proofErr w:type="spellStart"/>
-      <w:r>
-        <w:rPr>
-          <w:rFonts w:ascii="Arial" w:hAnsi="Arial" w:cs="Arial"/>
-          <w:color w:val="FF0000"/>
-          <w:shd w:val="clear" w:color="auto" w:fill="FFFFFF"/>
-          <w:lang w:val="en-US"/>
-        </w:rPr>
-        <w:t>dalla</w:t>
-      </w:r>
-      <w:proofErr w:type="spellEnd"/>
-      <w:r>
-        <w:rPr>
-          <w:rFonts w:ascii="Arial" w:hAnsi="Arial" w:cs="Arial"/>
-          <w:color w:val="FF0000"/>
-          <w:shd w:val="clear" w:color="auto" w:fill="FFFFFF"/>
-          <w:lang w:val="en-US"/>
-        </w:rPr>
-        <w:t xml:space="preserve"> </w:t>
-      </w:r>
-      <w:proofErr w:type="spellStart"/>
-      <w:r>
-        <w:rPr>
-          <w:rFonts w:ascii="Arial" w:hAnsi="Arial" w:cs="Arial"/>
-          <w:color w:val="FF0000"/>
-          <w:shd w:val="clear" w:color="auto" w:fill="FFFFFF"/>
-          <w:lang w:val="en-US"/>
-        </w:rPr>
-        <w:t>definizione</w:t>
-      </w:r>
-      <w:proofErr w:type="spellEnd"/>
-      <w:r>
-        <w:rPr>
-          <w:rFonts w:ascii="Arial" w:hAnsi="Arial" w:cs="Arial"/>
-          <w:color w:val="FF0000"/>
-          <w:shd w:val="clear" w:color="auto" w:fill="FFFFFF"/>
-          <w:lang w:val="en-US"/>
-        </w:rPr>
-        <w:t xml:space="preserve"> di </w:t>
-      </w:r>
-      <w:proofErr w:type="spellStart"/>
-      <w:r>
-        <w:rPr>
-          <w:rFonts w:ascii="Arial" w:hAnsi="Arial" w:cs="Arial"/>
-          <w:color w:val="FF0000"/>
-          <w:shd w:val="clear" w:color="auto" w:fill="FFFFFF"/>
-          <w:lang w:val="en-US"/>
-        </w:rPr>
-        <w:t>evento</w:t>
-      </w:r>
-      <w:proofErr w:type="spellEnd"/>
-      <w:r>
-        <w:rPr>
-          <w:rFonts w:ascii="Arial" w:hAnsi="Arial" w:cs="Arial"/>
-          <w:color w:val="FF0000"/>
-          <w:shd w:val="clear" w:color="auto" w:fill="FFFFFF"/>
-          <w:lang w:val="en-US"/>
-        </w:rPr>
-        <w:t xml:space="preserve"> di Fowler</w:t>
-      </w:r>
-      <w:r>
-        <w:rPr>
-          <w:rFonts w:ascii="Arial" w:hAnsi="Arial" w:cs="Arial"/>
-          <w:color w:val="303633"/>
-          <w:shd w:val="clear" w:color="auto" w:fill="FFFFFF"/>
-          <w:lang w:val="en-US"/>
-        </w:rPr>
-        <w:t>).</w:t>
-      </w:r>
-      <w:r>
-        <w:rPr>
-          <w:rFonts w:ascii="Arial" w:hAnsi="Arial" w:cs="Arial"/>
-          <w:color w:val="303633"/>
-          <w:shd w:val="clear" w:color="auto" w:fill="FFFFFF"/>
-          <w:lang w:val="en-US"/>
-        </w:rPr>
-        <w:br/>
+        <w:t> results in very loose coupling which makes it particularly easy to add new components to a system without needing to modify existing components. The downside of </w:t>
       </w:r>
       <w:hyperlink r:id="rId10" w:history="1">
         <w:r>
@@ -419,7 +464,7 @@
           <w:shd w:val="clear" w:color="auto" w:fill="FFFFFF"/>
           <w:lang w:val="en-US"/>
         </w:rPr>
-        <w:t> results in very loose coupling which makes it particularly easy to add new components to a system without needing to modify existing components. The downside of </w:t>
+        <w:t> is that it's very hard to understand the collaboration. Request/response collaborations are specified in some form of code that shows the entire flow, </w:t>
       </w:r>
       <w:hyperlink r:id="rId11" w:history="1">
         <w:r>
@@ -442,29 +487,6 @@
           <w:shd w:val="clear" w:color="auto" w:fill="FFFFFF"/>
           <w:lang w:val="en-US"/>
         </w:rPr>
-        <w:t> is that it's very hard to understand the collaboration. Request/response collaborations are specified in some form of code that shows the entire flow, </w:t>
-      </w:r>
-      <w:hyperlink r:id="rId12" w:history="1">
-        <w:r>
-          <w:rPr>
-            <w:rStyle w:val="Collegamentoipertestuale"/>
-            <w:rFonts w:ascii="Arial" w:hAnsi="Arial" w:cs="Arial"/>
-            <w:color w:val="94388E"/>
-            <w:u w:val="none"/>
-            <w:bdr w:val="none" w:sz="0" w:space="0" w:color="auto" w:frame="1"/>
-            <w:shd w:val="clear" w:color="auto" w:fill="FFFFFF"/>
-            <w:lang w:val="en-US"/>
-          </w:rPr>
-          <w:t>Event Collaboration</w:t>
-        </w:r>
-      </w:hyperlink>
-      <w:r>
-        <w:rPr>
-          <w:rFonts w:ascii="Arial" w:hAnsi="Arial" w:cs="Arial"/>
-          <w:color w:val="303633"/>
-          <w:shd w:val="clear" w:color="auto" w:fill="FFFFFF"/>
-          <w:lang w:val="en-US"/>
-        </w:rPr>
         <w:t> is much more implicit - which makes it much harder to debug when something unexpected happens.</w:t>
       </w:r>
       <w:r>
@@ -477,6 +499,77 @@
         <w:br/>
         <w:t>Events just communicate that something happened - with an event you let a system know that Y has happened. Another difference is that you think of broadcasting events to everyone who may be interested but sending commands only to specific receiver. </w:t>
       </w:r>
+      <w:r>
+        <w:rPr>
+          <w:rFonts w:ascii="Arial" w:hAnsi="Arial" w:cs="Arial"/>
+          <w:color w:val="303633"/>
+          <w:shd w:val="clear" w:color="auto" w:fill="FFFFFF"/>
+          <w:lang w:val="en-US"/>
+        </w:rPr>
+        <w:br/>
+      </w:r>
+      <w:r>
+        <w:rPr>
+          <w:rFonts w:ascii="Arial" w:hAnsi="Arial" w:cs="Arial"/>
+        </w:rPr>
+        <w:t>(</w:t>
+      </w:r>
+      <w:proofErr w:type="spellStart"/>
+      <w:r>
+        <w:rPr>
+          <w:rFonts w:ascii="Arial" w:hAnsi="Arial" w:cs="Arial"/>
+        </w:rPr>
+        <w:t>command</w:t>
+      </w:r>
+      <w:proofErr w:type="spellEnd"/>
+      <w:r>
+        <w:rPr>
+          <w:rFonts w:ascii="Arial" w:hAnsi="Arial" w:cs="Arial"/>
+        </w:rPr>
+        <w:t xml:space="preserve"> dico al sistema remoto “questo è quello che dovresti fare”, </w:t>
+      </w:r>
+      <w:proofErr w:type="spellStart"/>
+      <w:r>
+        <w:rPr>
+          <w:rFonts w:ascii="Arial" w:hAnsi="Arial" w:cs="Arial"/>
+        </w:rPr>
+        <w:t>event</w:t>
+      </w:r>
+      <w:proofErr w:type="spellEnd"/>
+      <w:r>
+        <w:rPr>
+          <w:rFonts w:ascii="Arial" w:hAnsi="Arial" w:cs="Arial"/>
+        </w:rPr>
+        <w:t xml:space="preserve"> dico al sistema remoto “questo è cambiato” indicando il cambiamento. Entrambi possono essere </w:t>
+      </w:r>
+      <w:proofErr w:type="spellStart"/>
+      <w:r>
+        <w:rPr>
+          <w:rFonts w:ascii="Arial" w:hAnsi="Arial" w:cs="Arial"/>
+        </w:rPr>
+        <w:t>wrappati</w:t>
+      </w:r>
+      <w:proofErr w:type="spellEnd"/>
+      <w:r>
+        <w:rPr>
+          <w:rFonts w:ascii="Arial" w:hAnsi="Arial" w:cs="Arial"/>
+        </w:rPr>
+        <w:t xml:space="preserve"> in singoli oggetti</w:t>
+      </w:r>
+      <w:r>
+        <w:rPr>
+          <w:rFonts w:ascii="Arial" w:hAnsi="Arial" w:cs="Arial"/>
+        </w:rPr>
+        <w:t>)</w:t>
+      </w:r>
+      <w:r>
+        <w:rPr>
+          <w:rFonts w:ascii="Arial" w:hAnsi="Arial" w:cs="Arial"/>
+        </w:rPr>
+        <w:t>.</w:t>
+      </w:r>
+      <w:bookmarkStart w:id="0" w:name="_GoBack"/>
+      <w:bookmarkEnd w:id="0"/>
     </w:p>
     <w:p>
       <w:pPr>
@@ -560,7 +653,13 @@
         <w:rPr>
           <w:rFonts w:ascii="Arial" w:hAnsi="Arial" w:cs="Arial"/>
         </w:rPr>
-        <w:t xml:space="preserve"> c’è quando viene applicato almeno uno di questi pattern</w:t>
+        <w:t xml:space="preserve"> esiste se</w:t>
+      </w:r>
+      <w:r>
+        <w:rPr>
+          <w:rFonts w:ascii="Arial" w:hAnsi="Arial" w:cs="Arial"/>
+        </w:rPr>
+        <w:t xml:space="preserve"> viene applicato almeno uno di questi pattern</w:t>
       </w:r>
       <w:r>
         <w:rPr>
@@ -595,88 +694,6 @@
           <w:rFonts w:ascii="Arial" w:hAnsi="Arial" w:cs="Arial"/>
         </w:rPr>
         <w:t>.</w:t>
-      </w:r>
-      <w:r>
-        <w:rPr>
-          <w:rFonts w:ascii="Arial" w:hAnsi="Arial" w:cs="Arial"/>
-        </w:rPr>
-        <w:br/>
-      </w:r>
-      <w:r>
-        <w:rPr>
-          <w:rFonts w:ascii="Arial" w:hAnsi="Arial" w:cs="Arial"/>
-        </w:rPr>
-        <w:t xml:space="preserve">Differenze tra il concetto di </w:t>
-      </w:r>
-      <w:proofErr w:type="spellStart"/>
-      <w:r>
-        <w:rPr>
-          <w:rFonts w:ascii="Arial" w:hAnsi="Arial" w:cs="Arial"/>
-        </w:rPr>
-        <w:t>event</w:t>
-      </w:r>
-      <w:proofErr w:type="spellEnd"/>
-      <w:r>
-        <w:rPr>
-          <w:rFonts w:ascii="Arial" w:hAnsi="Arial" w:cs="Arial"/>
-        </w:rPr>
-        <w:t xml:space="preserve"> e </w:t>
-      </w:r>
-      <w:proofErr w:type="spellStart"/>
-      <w:r>
-        <w:rPr>
-          <w:rFonts w:ascii="Arial" w:hAnsi="Arial" w:cs="Arial"/>
-        </w:rPr>
-        <w:t>command</w:t>
-      </w:r>
-      <w:proofErr w:type="spellEnd"/>
-      <w:r>
-        <w:rPr>
-          <w:rFonts w:ascii="Arial" w:hAnsi="Arial" w:cs="Arial"/>
-        </w:rPr>
-        <w:t xml:space="preserve">: </w:t>
-      </w:r>
-      <w:proofErr w:type="spellStart"/>
-      <w:r>
-        <w:rPr>
-          <w:rFonts w:ascii="Arial" w:hAnsi="Arial" w:cs="Arial"/>
-        </w:rPr>
-        <w:t>command</w:t>
-      </w:r>
-      <w:proofErr w:type="spellEnd"/>
-      <w:r>
-        <w:rPr>
-          <w:rFonts w:ascii="Arial" w:hAnsi="Arial" w:cs="Arial"/>
-        </w:rPr>
-        <w:t xml:space="preserve"> dico al sistema remoto “questo è quello che dovresti fare”, </w:t>
-      </w:r>
-      <w:proofErr w:type="spellStart"/>
-      <w:r>
-        <w:rPr>
-          <w:rFonts w:ascii="Arial" w:hAnsi="Arial" w:cs="Arial"/>
-        </w:rPr>
-        <w:t>event</w:t>
-      </w:r>
-      <w:proofErr w:type="spellEnd"/>
-      <w:r>
-        <w:rPr>
-          <w:rFonts w:ascii="Arial" w:hAnsi="Arial" w:cs="Arial"/>
-        </w:rPr>
-        <w:t xml:space="preserve"> dico al sistema remoto “questo è cambiato” indicando il cambiamento. Entrambi possono essere </w:t>
-      </w:r>
-      <w:proofErr w:type="spellStart"/>
-      <w:r>
-        <w:rPr>
-          <w:rFonts w:ascii="Arial" w:hAnsi="Arial" w:cs="Arial"/>
-        </w:rPr>
-        <w:t>wrappati</w:t>
-      </w:r>
-      <w:proofErr w:type="spellEnd"/>
-      <w:r>
-        <w:rPr>
-          <w:rFonts w:ascii="Arial" w:hAnsi="Arial" w:cs="Arial"/>
-        </w:rPr>
-        <w:t xml:space="preserve"> in singoli oggetti.</w:t>
       </w:r>
       <w:r>
         <w:rPr>
@@ -767,7 +784,7 @@
           <w:shd w:val="clear" w:color="auto" w:fill="FFFFFF"/>
           <w:lang w:val="en-US"/>
         </w:rPr>
-        <w:t xml:space="preserve">The problem is that it can be hard to see such a flow as it's not explicit in any program text. Often the only way to figure out this flow is from monitoring a </w:t>
+        <w:t xml:space="preserve">The problem is that it can be hard to see such a flow as it's not explicit in any program text. Often the only way to figure out this flow is from monitoring a live system (this can make it hard to debug and modify such a flow). The danger is that it's very </w:t>
       </w:r>
       <w:r>
         <w:rPr>
@@ -777,7 +794,7 @@
           <w:lang w:val="en-US"/>
         </w:rPr>
         <w:lastRenderedPageBreak/>
-        <w:t>live system (this can make it hard to debug and modify such a flow). The danger is that it's very easy to make nicely decoupled systems with event notification, without realizing that you're losing sight of that larger-scale flow.</w:t>
+        <w:t>easy to make nicely decoupled systems with event notification, without realizing that you're losing sight of that larger-scale flow.</w:t>
       </w:r>
     </w:p>
     <w:p>
@@ -1230,7 +1247,7 @@
         </w:rPr>
         <w:t>The core idea of </w:t>
       </w:r>
-      <w:hyperlink r:id="rId13" w:history="1">
+      <w:hyperlink r:id="rId12" w:history="1">
         <w:r>
           <w:rPr>
             <w:rStyle w:val="Collegamentoipertestuale"/>
@@ -1336,7 +1353,7 @@
           <w:shd w:val="clear" w:color="auto" w:fill="FFFFFF"/>
           <w:lang w:val="en-US"/>
         </w:rPr>
-        <w:t xml:space="preserve"> Event-sourcing has many interesting benefits, which easily come to mind when thinking of the value of </w:t>
+        <w:t xml:space="preserve"> Event-sourcing has many interesting benefits, which easily come to mind when thinking of the value of version-control systems. The event log provides a strong audit capability (accounting transactions </w:t>
       </w:r>
       <w:r>
         <w:rPr>
@@ -1346,7 +1363,7 @@
           <w:lang w:val="en-US"/>
         </w:rPr>
         <w:lastRenderedPageBreak/>
-        <w:t>version-control systems. The event log provides a strong audit capability (accounting transactions are an event source for account balances). We can recreate historic states by replaying the event log up to a point. We can explore alternative histories by injecting hypothetical events when replaying. Event sourcing does have its problems. Replaying events becomes problematic when results depend on interactions with outside systems. We have to figure out how to deal with changes in the schema of events over time.</w:t>
+        <w:t>are an event source for account balances). We can recreate historic states by replaying the event log up to a point. We can explore alternative histories by injecting hypothetical events when replaying. Event sourcing does have its problems. Replaying events becomes problematic when results depend on interactions with outside systems. We have to figure out how to deal with changes in the schema of events over time.</w:t>
       </w:r>
     </w:p>
     <w:p>
@@ -1636,7 +1653,7 @@
         </w:rPr>
         <w:t>There are a number of choices about where to put the logic for handling events. The primary choice is whether to put the logic in </w:t>
       </w:r>
-      <w:hyperlink r:id="rId14" w:history="1">
+      <w:hyperlink r:id="rId13" w:history="1">
         <w:r>
           <w:rPr>
             <w:rStyle w:val="Collegamentoipertestuale"/>
@@ -1659,7 +1676,7 @@
         </w:rPr>
         <w:t> or </w:t>
       </w:r>
-      <w:hyperlink r:id="rId15" w:history="1">
+      <w:hyperlink r:id="rId14" w:history="1">
         <w:r>
           <w:rPr>
             <w:rStyle w:val="Collegamentoipertestuale"/>
@@ -1682,7 +1699,7 @@
         </w:rPr>
         <w:t>. As usual </w:t>
       </w:r>
-      <w:hyperlink r:id="rId16" w:history="1">
+      <w:hyperlink r:id="rId15" w:history="1">
         <w:r>
           <w:rPr>
             <w:rStyle w:val="Collegamentoipertestuale"/>
@@ -1705,7 +1722,7 @@
         </w:rPr>
         <w:t> are better for simple logic and a </w:t>
       </w:r>
-      <w:hyperlink r:id="rId17" w:history="1">
+      <w:hyperlink r:id="rId16" w:history="1">
         <w:r>
           <w:rPr>
             <w:rStyle w:val="Collegamentoipertestuale"/>
@@ -1780,7 +1797,7 @@
         </w:rPr>
         <w:t> is the logic that chooses which chunk of processing domain logic should run depending on the incoming event. You can combine these together, essentially this is the </w:t>
       </w:r>
-      <w:hyperlink r:id="rId18" w:history="1">
+      <w:hyperlink r:id="rId17" w:history="1">
         <w:r>
           <w:rPr>
             <w:rStyle w:val="Collegamentoipertestuale"/>
@@ -1989,6 +2006,7 @@
           <w:shd w:val="clear" w:color="auto" w:fill="FFFFFF"/>
           <w:lang w:val="en-US"/>
         </w:rPr>
+        <w:lastRenderedPageBreak/>
         <w:t>External Updates</w:t>
       </w:r>
     </w:p>
@@ -2125,7 +2143,7 @@
         </w:rPr>
         <w:t>To handle this you'll need to wrap any external systems with a </w:t>
       </w:r>
-      <w:hyperlink r:id="rId19" w:history="1">
+      <w:hyperlink r:id="rId18" w:history="1">
         <w:r>
           <w:rPr>
             <w:rStyle w:val="Collegamentoipertestuale"/>
@@ -2454,7 +2472,7 @@
         </w:rPr>
         <w:t>". This kind of stuff needs to actually go into the domain model itself. The domain model should be able to run events at any time with the correct rules for the event processing. You can do this with conditional logic, but this will get messy if you have much temporal logic. The better route is to hook strategy objects into a </w:t>
       </w:r>
-      <w:hyperlink r:id="rId20" w:history="1">
+      <w:hyperlink r:id="rId19" w:history="1">
         <w:r>
           <w:rPr>
             <w:rStyle w:val="Collegamentoipertestuale"/>
@@ -2871,18 +2889,16 @@
         <w:rPr>
           <w:rFonts w:ascii="Arial" w:hAnsi="Arial" w:cs="Arial"/>
           <w:b/>
-          <w:sz w:val="28"/>
-          <w:lang w:val="en-US"/>
-        </w:rPr>
-      </w:pPr>
-      <w:hyperlink r:id="rId21" w:history="1">
+          <w:lang w:val="en-US"/>
+        </w:rPr>
+      </w:pPr>
+      <w:hyperlink r:id="rId20" w:history="1">
         <w:r>
           <w:rPr>
             <w:rStyle w:val="Collegamentoipertestuale"/>
+            <w:rFonts w:ascii="Arial" w:hAnsi="Arial" w:cs="Arial"/>
             <w:color w:val="349EF3"/>
             <w:spacing w:val="-5"/>
-            <w:sz w:val="26"/>
-            <w:szCs w:val="26"/>
             <w:u w:val="none"/>
             <w:shd w:val="clear" w:color="auto" w:fill="FFFFFF"/>
             <w:lang w:val="en-US"/>
@@ -2892,23 +2908,21 @@
       </w:hyperlink>
       <w:r>
         <w:rPr>
+          <w:rFonts w:ascii="Arial" w:hAnsi="Arial" w:cs="Arial"/>
           <w:color w:val="5D686F"/>
           <w:spacing w:val="-5"/>
-          <w:sz w:val="26"/>
-          <w:szCs w:val="26"/>
           <w:shd w:val="clear" w:color="auto" w:fill="FFFFFF"/>
           <w:lang w:val="en-US"/>
         </w:rPr>
         <w:t> (CQRS) is an architectural pattern which separates the responsibility for modifying data (Command) from reading them (Query). The formalization of this approach is generally attributed to </w:t>
       </w:r>
-      <w:hyperlink r:id="rId22" w:history="1">
+      <w:hyperlink r:id="rId21" w:history="1">
         <w:r>
           <w:rPr>
             <w:rStyle w:val="Collegamentoipertestuale"/>
+            <w:rFonts w:ascii="Arial" w:hAnsi="Arial" w:cs="Arial"/>
             <w:color w:val="349EF3"/>
             <w:spacing w:val="-5"/>
-            <w:sz w:val="26"/>
-            <w:szCs w:val="26"/>
             <w:u w:val="none"/>
             <w:shd w:val="clear" w:color="auto" w:fill="FFFFFF"/>
             <w:lang w:val="en-US"/>
@@ -2918,72 +2932,35 @@
       </w:hyperlink>
       <w:r>
         <w:rPr>
+          <w:rFonts w:ascii="Arial" w:hAnsi="Arial" w:cs="Arial"/>
           <w:color w:val="5D686F"/>
           <w:spacing w:val="-5"/>
-          <w:sz w:val="26"/>
-          <w:szCs w:val="26"/>
-          <w:shd w:val="clear" w:color="auto" w:fill="FFFFFF"/>
-          <w:lang w:val="en-US"/>
-        </w:rPr>
-        <w:t>.</w:t>
-      </w:r>
-      <w:r>
-        <w:rPr>
+          <w:shd w:val="clear" w:color="auto" w:fill="FFFFFF"/>
+          <w:lang w:val="en-US"/>
+        </w:rPr>
+        <w:t>. The use of two different models for writing and reading operations, in scope of CQRS, allows instead to design and optimize each model for its responsibilities. In addition to this, the use of distinct models also allows the selection of the most appropriate technologies. As soon as the reading and writing models are separated, the infrastructure could easily scale to best fit the needs. It often happens that the number of writings in a system is much lower than the readings.</w:t>
+      </w:r>
+      <w:r>
+        <w:rPr>
+          <w:rFonts w:ascii="Arial" w:hAnsi="Arial" w:cs="Arial"/>
           <w:color w:val="5D686F"/>
           <w:spacing w:val="-5"/>
-          <w:sz w:val="26"/>
-          <w:szCs w:val="26"/>
-          <w:shd w:val="clear" w:color="auto" w:fill="FFFFFF"/>
-          <w:lang w:val="en-US"/>
-        </w:rPr>
-        <w:t xml:space="preserve"> </w:t>
-      </w:r>
-      <w:r>
-        <w:rPr>
-          <w:color w:val="5D686F"/>
-          <w:spacing w:val="-5"/>
-          <w:sz w:val="26"/>
-          <w:szCs w:val="26"/>
-          <w:shd w:val="clear" w:color="auto" w:fill="FFFFFF"/>
-          <w:lang w:val="en-US"/>
-        </w:rPr>
-        <w:t>The use of two different models for writing and reading operations, in scope of CQRS, allows instead to design and optimize each model for its responsibilities. In addition to this, the use of distinct models also allows the selection of the most appropriate technologies.</w:t>
-      </w:r>
-      <w:r>
-        <w:rPr>
-          <w:color w:val="5D686F"/>
-          <w:spacing w:val="-5"/>
-          <w:sz w:val="26"/>
-          <w:szCs w:val="26"/>
-          <w:shd w:val="clear" w:color="auto" w:fill="FFFFFF"/>
-          <w:lang w:val="en-US"/>
-        </w:rPr>
-        <w:t xml:space="preserve"> A</w:t>
-      </w:r>
-      <w:bookmarkStart w:id="0" w:name="_GoBack"/>
-      <w:bookmarkEnd w:id="0"/>
-      <w:r>
-        <w:rPr>
-          <w:color w:val="5D686F"/>
-          <w:spacing w:val="-5"/>
-          <w:sz w:val="26"/>
-          <w:szCs w:val="26"/>
-          <w:shd w:val="clear" w:color="auto" w:fill="FFFFFF"/>
-          <w:lang w:val="en-US"/>
-        </w:rPr>
-        <w:t>s soon as the reading and writing models are separated, the infrastructure could easily scale to best fit the needs. It often happens that the number of writings in a system is much lower than the readings.</w:t>
-      </w:r>
-    </w:p>
-    <w:p>
-      <w:pPr>
-        <w:rPr>
-          <w:rFonts w:ascii="Arial" w:hAnsi="Arial" w:cs="Arial"/>
-          <w:color w:val="303633"/>
-          <w:shd w:val="clear" w:color="auto" w:fill="FFFFFF"/>
-          <w:lang w:val="en-US"/>
-        </w:rPr>
-      </w:pPr>
-      <w:hyperlink r:id="rId23" w:history="1">
+          <w:shd w:val="clear" w:color="auto" w:fill="FFFFFF"/>
+          <w:lang w:val="en-US"/>
+        </w:rPr>
+        <w:t xml:space="preserve"> Obviously the two models must be synchronized to ensure that the read information are consistent with the written ones.</w:t>
+      </w:r>
+    </w:p>
+    <w:p>
+      <w:pPr>
+        <w:rPr>
+          <w:rFonts w:ascii="Arial" w:hAnsi="Arial" w:cs="Arial"/>
+          <w:color w:val="303633"/>
+          <w:shd w:val="clear" w:color="auto" w:fill="FFFFFF"/>
+          <w:lang w:val="en-US"/>
+        </w:rPr>
+      </w:pPr>
+      <w:hyperlink r:id="rId22" w:history="1">
         <w:r>
           <w:rPr>
             <w:rStyle w:val="Collegamentoipertestuale"/>
@@ -3109,7 +3086,7 @@
         </w:rPr>
         <w:t>CQRS fits well with </w:t>
       </w:r>
-      <w:hyperlink r:id="rId24" w:history="1">
+      <w:hyperlink r:id="rId23" w:history="1">
         <w:r>
           <w:rPr>
             <w:rStyle w:val="Collegamentoipertestuale"/>
@@ -3130,7 +3107,7 @@
         </w:rPr>
         <w:t>. It's common to see CQRS system split into separate services communicating with </w:t>
       </w:r>
-      <w:hyperlink r:id="rId25" w:history="1">
+      <w:hyperlink r:id="rId24" w:history="1">
         <w:r>
           <w:rPr>
             <w:rStyle w:val="Collegamentoipertestuale"/>
@@ -3151,7 +3128,7 @@
         </w:rPr>
         <w:t>. This allows these services to easily take advantage of </w:t>
       </w:r>
-      <w:hyperlink r:id="rId26" w:history="1">
+      <w:hyperlink r:id="rId25" w:history="1">
         <w:r>
           <w:rPr>
             <w:rStyle w:val="Collegamentoipertestuale"/>
@@ -3195,7 +3172,7 @@
         </w:rPr>
         <w:t xml:space="preserve">Having separate models raises questions about how hard to keep those models consistent, which raises the likelihood of using </w:t>
       </w:r>
-      <w:hyperlink r:id="rId27" w:history="1">
+      <w:hyperlink r:id="rId26" w:history="1">
         <w:r>
           <w:rPr>
             <w:rStyle w:val="Collegamentoipertestuale"/>
@@ -3362,7 +3339,7 @@
         </w:rPr>
         <w:t>CQRS is suited to complex domains, the kind that also benefit from </w:t>
       </w:r>
-      <w:hyperlink r:id="rId28" w:history="1">
+      <w:hyperlink r:id="rId27" w:history="1">
         <w:r>
           <w:rPr>
             <w:rStyle w:val="Collegamentoipertestuale"/>
@@ -3439,14 +3416,12 @@
         <w:rPr>
           <w:rFonts w:ascii="Arial" w:hAnsi="Arial" w:cs="Arial"/>
           <w:shd w:val="clear" w:color="auto" w:fill="FFFFFF"/>
-          <w:lang w:val="en-US"/>
-        </w:rPr>
-      </w:pPr>
-      <w:r>
-        <w:rPr>
-          <w:rFonts w:ascii="Arial" w:hAnsi="Arial" w:cs="Arial"/>
-          <w:shd w:val="clear" w:color="auto" w:fill="FFFFFF"/>
-          <w:lang w:val="en-US"/>
+        </w:rPr>
+      </w:pPr>
+      <w:r>
+        <w:rPr>
+          <w:rFonts w:ascii="Arial" w:hAnsi="Arial" w:cs="Arial"/>
+          <w:shd w:val="clear" w:color="auto" w:fill="FFFFFF"/>
         </w:rPr>
         <w:t>PRIMA</w:t>
       </w:r>
@@ -3457,7 +3432,6 @@
           <w:rFonts w:ascii="Arial" w:hAnsi="Arial" w:cs="Arial"/>
           <w:color w:val="303633"/>
           <w:shd w:val="clear" w:color="auto" w:fill="FFFFFF"/>
-          <w:lang w:val="en-US"/>
         </w:rPr>
       </w:pPr>
       <w:r>
@@ -3489,7 +3463,7 @@
             <o:lock v:ext="edit" aspectratio="t"/>
           </v:shapetype>
           <v:shape id="_x0000_i1025" type="#_x0000_t75" style="width:481.2pt;height:300pt">
-            <v:imagedata r:id="rId29" o:title="CQRS pt1"/>
+            <v:imagedata r:id="rId28" o:title="CQRS pt1"/>
           </v:shape>
         </w:pict>
       </w:r>
@@ -3525,7 +3499,7 @@
         </w:rPr>
         <w:pict>
           <v:shape id="_x0000_i1026" type="#_x0000_t75" style="width:474.6pt;height:315.6pt">
-            <v:imagedata r:id="rId30" o:title="CQRS pt2"/>
+            <v:imagedata r:id="rId29" o:title="CQRS pt2"/>
           </v:shape>
         </w:pict>
       </w:r>
@@ -4019,8 +3993,8 @@
         </w:rPr>
         <w:lastRenderedPageBreak/>
         <w:pict>
-          <v:shape id="_x0000_i1032" type="#_x0000_t75" style="width:463.2pt;height:353.4pt">
-            <v:imagedata r:id="rId31" o:title="mediator topology"/>
+          <v:shape id="_x0000_i1027" type="#_x0000_t75" style="width:463.2pt;height:353.4pt">
+            <v:imagedata r:id="rId30" o:title="mediator topology"/>
           </v:shape>
         </w:pict>
       </w:r>
@@ -4239,8 +4213,8 @@
         </w:rPr>
         <w:lastRenderedPageBreak/>
         <w:pict>
-          <v:shape id="_x0000_i1046" type="#_x0000_t75" style="width:435.6pt;height:307.8pt">
-            <v:imagedata r:id="rId32" o:title="broker topology"/>
+          <v:shape id="_x0000_i1028" type="#_x0000_t75" style="width:435.6pt;height:307.8pt">
+            <v:imagedata r:id="rId31" o:title="broker topology"/>
           </v:shape>
         </w:pict>
       </w:r>
@@ -4414,8 +4388,8 @@
         </w:rPr>
         <w:lastRenderedPageBreak/>
         <w:pict>
-          <v:shape id="_x0000_i1038" type="#_x0000_t75" style="width:469.2pt;height:316.2pt">
-            <v:imagedata r:id="rId33" o:title="pattern analysis"/>
+          <v:shape id="_x0000_i1029" type="#_x0000_t75" style="width:469.2pt;height:316.2pt">
+            <v:imagedata r:id="rId32" o:title="pattern analysis"/>
           </v:shape>
         </w:pict>
       </w:r>

</xml_diff>

<commit_message>
update user app and docs
</commit_message>
<xml_diff>
--- a/Appunti stage.docx
+++ b/Appunti stage.docx
@@ -818,7 +818,6 @@
           <w:lang w:val="en-US"/>
         </w:rPr>
       </w:pPr>
-      <w:bookmarkStart w:id="0" w:name="_GoBack"/>
       <w:r>
         <w:rPr>
           <w:rFonts w:ascii="Arial" w:hAnsi="Arial" w:cs="Arial"/>
@@ -876,7 +875,6 @@
           </wp:inline>
         </w:drawing>
       </w:r>
-      <w:bookmarkEnd w:id="0"/>
     </w:p>
     <w:p>
       <w:pPr>
@@ -1321,20 +1319,42 @@
         </w:rPr>
         <w:t>different source data, since they can represent many different things. However two important things that events should have are </w:t>
       </w:r>
-      <w:hyperlink r:id="rId8" w:history="1">
-        <w:r>
-          <w:rPr>
-            <w:rStyle w:val="Collegamentoipertestuale"/>
-            <w:rFonts w:ascii="Arial" w:hAnsi="Arial" w:cs="Arial"/>
-            <w:color w:val="94388E"/>
-            <w:u w:val="none"/>
-            <w:bdr w:val="none" w:sz="0" w:space="0" w:color="auto" w:frame="1"/>
-            <w:shd w:val="clear" w:color="auto" w:fill="FFFFFF"/>
-            <w:lang w:val="en-US"/>
-          </w:rPr>
-          <w:t>Time Points</w:t>
-        </w:r>
-      </w:hyperlink>
+      <w:r>
+        <w:fldChar w:fldCharType="begin"/>
+      </w:r>
+      <w:r>
+        <w:rPr>
+          <w:lang w:val="en-US"/>
+        </w:rPr>
+        <w:instrText xml:space="preserve"> HYPERLINK "https://martinfowler.com/eaaDev/TimePoint.html" </w:instrText>
+      </w:r>
+      <w:r>
+        <w:fldChar w:fldCharType="separate"/>
+      </w:r>
+      <w:r>
+        <w:rPr>
+          <w:rStyle w:val="Collegamentoipertestuale"/>
+          <w:rFonts w:ascii="Arial" w:hAnsi="Arial" w:cs="Arial"/>
+          <w:color w:val="94388E"/>
+          <w:u w:val="none"/>
+          <w:bdr w:val="none" w:sz="0" w:space="0" w:color="auto" w:frame="1"/>
+          <w:shd w:val="clear" w:color="auto" w:fill="FFFFFF"/>
+          <w:lang w:val="en-US"/>
+        </w:rPr>
+        <w:t>Time Points</w:t>
+      </w:r>
+      <w:r>
+        <w:rPr>
+          <w:rStyle w:val="Collegamentoipertestuale"/>
+          <w:rFonts w:ascii="Arial" w:hAnsi="Arial" w:cs="Arial"/>
+          <w:color w:val="94388E"/>
+          <w:u w:val="none"/>
+          <w:bdr w:val="none" w:sz="0" w:space="0" w:color="auto" w:frame="1"/>
+          <w:shd w:val="clear" w:color="auto" w:fill="FFFFFF"/>
+          <w:lang w:val="en-US"/>
+        </w:rPr>
+        <w:fldChar w:fldCharType="end"/>
+      </w:r>
       <w:r>
         <w:rPr>
           <w:rFonts w:ascii="Arial" w:hAnsi="Arial" w:cs="Arial"/>
@@ -1344,20 +1364,42 @@
         </w:rPr>
         <w:t>. There are two distinct </w:t>
       </w:r>
-      <w:hyperlink r:id="rId9" w:history="1">
-        <w:r>
-          <w:rPr>
-            <w:rStyle w:val="Collegamentoipertestuale"/>
-            <w:rFonts w:ascii="Arial" w:hAnsi="Arial" w:cs="Arial"/>
-            <w:color w:val="94388E"/>
-            <w:u w:val="none"/>
-            <w:bdr w:val="none" w:sz="0" w:space="0" w:color="auto" w:frame="1"/>
-            <w:shd w:val="clear" w:color="auto" w:fill="FFFFFF"/>
-            <w:lang w:val="en-US"/>
-          </w:rPr>
-          <w:t>Time Points</w:t>
-        </w:r>
-      </w:hyperlink>
+      <w:r>
+        <w:fldChar w:fldCharType="begin"/>
+      </w:r>
+      <w:r>
+        <w:rPr>
+          <w:lang w:val="en-US"/>
+        </w:rPr>
+        <w:instrText xml:space="preserve"> HYPERLINK "https://martinfowler.com/eaaDev/TimePoint.html" </w:instrText>
+      </w:r>
+      <w:r>
+        <w:fldChar w:fldCharType="separate"/>
+      </w:r>
+      <w:r>
+        <w:rPr>
+          <w:rStyle w:val="Collegamentoipertestuale"/>
+          <w:rFonts w:ascii="Arial" w:hAnsi="Arial" w:cs="Arial"/>
+          <w:color w:val="94388E"/>
+          <w:u w:val="none"/>
+          <w:bdr w:val="none" w:sz="0" w:space="0" w:color="auto" w:frame="1"/>
+          <w:shd w:val="clear" w:color="auto" w:fill="FFFFFF"/>
+          <w:lang w:val="en-US"/>
+        </w:rPr>
+        <w:t>Time Points</w:t>
+      </w:r>
+      <w:r>
+        <w:rPr>
+          <w:rStyle w:val="Collegamentoipertestuale"/>
+          <w:rFonts w:ascii="Arial" w:hAnsi="Arial" w:cs="Arial"/>
+          <w:color w:val="94388E"/>
+          <w:u w:val="none"/>
+          <w:bdr w:val="none" w:sz="0" w:space="0" w:color="auto" w:frame="1"/>
+          <w:shd w:val="clear" w:color="auto" w:fill="FFFFFF"/>
+          <w:lang w:val="en-US"/>
+        </w:rPr>
+        <w:fldChar w:fldCharType="end"/>
+      </w:r>
       <w:r>
         <w:rPr>
           <w:rFonts w:ascii="Arial" w:hAnsi="Arial" w:cs="Arial"/>
@@ -1450,20 +1492,42 @@
         </w:rPr>
         <w:t xml:space="preserve"> </w:t>
       </w:r>
-      <w:hyperlink r:id="rId10" w:history="1">
-        <w:r>
-          <w:rPr>
-            <w:rStyle w:val="Collegamentoipertestuale"/>
-            <w:rFonts w:ascii="Arial" w:hAnsi="Arial" w:cs="Arial"/>
-            <w:color w:val="94388E"/>
-            <w:u w:val="none"/>
-            <w:bdr w:val="none" w:sz="0" w:space="0" w:color="auto" w:frame="1"/>
-            <w:shd w:val="clear" w:color="auto" w:fill="FFFFFF"/>
-            <w:lang w:val="en-US"/>
-          </w:rPr>
-          <w:t>Event Collaboration</w:t>
-        </w:r>
-      </w:hyperlink>
+      <w:r>
+        <w:fldChar w:fldCharType="begin"/>
+      </w:r>
+      <w:r>
+        <w:rPr>
+          <w:lang w:val="en-US"/>
+        </w:rPr>
+        <w:instrText xml:space="preserve"> HYPERLINK "https://martinfowler.com/eaaDev/EventCollaboration.html" </w:instrText>
+      </w:r>
+      <w:r>
+        <w:fldChar w:fldCharType="separate"/>
+      </w:r>
+      <w:r>
+        <w:rPr>
+          <w:rStyle w:val="Collegamentoipertestuale"/>
+          <w:rFonts w:ascii="Arial" w:hAnsi="Arial" w:cs="Arial"/>
+          <w:color w:val="94388E"/>
+          <w:u w:val="none"/>
+          <w:bdr w:val="none" w:sz="0" w:space="0" w:color="auto" w:frame="1"/>
+          <w:shd w:val="clear" w:color="auto" w:fill="FFFFFF"/>
+          <w:lang w:val="en-US"/>
+        </w:rPr>
+        <w:t>Event Collaboration</w:t>
+      </w:r>
+      <w:r>
+        <w:rPr>
+          <w:rStyle w:val="Collegamentoipertestuale"/>
+          <w:rFonts w:ascii="Arial" w:hAnsi="Arial" w:cs="Arial"/>
+          <w:color w:val="94388E"/>
+          <w:u w:val="none"/>
+          <w:bdr w:val="none" w:sz="0" w:space="0" w:color="auto" w:frame="1"/>
+          <w:shd w:val="clear" w:color="auto" w:fill="FFFFFF"/>
+          <w:lang w:val="en-US"/>
+        </w:rPr>
+        <w:fldChar w:fldCharType="end"/>
+      </w:r>
       <w:r>
         <w:rPr>
           <w:rFonts w:ascii="Arial" w:hAnsi="Arial" w:cs="Arial"/>
@@ -1473,20 +1537,42 @@
         </w:rPr>
         <w:t> isn't mandatory when using events in applications, also the choice between </w:t>
       </w:r>
-      <w:hyperlink r:id="rId11" w:history="1">
-        <w:r>
-          <w:rPr>
-            <w:rStyle w:val="Collegamentoipertestuale"/>
-            <w:rFonts w:ascii="Arial" w:hAnsi="Arial" w:cs="Arial"/>
-            <w:color w:val="94388E"/>
-            <w:u w:val="none"/>
-            <w:bdr w:val="none" w:sz="0" w:space="0" w:color="auto" w:frame="1"/>
-            <w:shd w:val="clear" w:color="auto" w:fill="FFFFFF"/>
-            <w:lang w:val="en-US"/>
-          </w:rPr>
-          <w:t>Event Collaboration</w:t>
-        </w:r>
-      </w:hyperlink>
+      <w:r>
+        <w:fldChar w:fldCharType="begin"/>
+      </w:r>
+      <w:r>
+        <w:rPr>
+          <w:lang w:val="en-US"/>
+        </w:rPr>
+        <w:instrText xml:space="preserve"> HYPERLINK "https://martinfowler.com/eaaDev/EventCollaboration.html" </w:instrText>
+      </w:r>
+      <w:r>
+        <w:fldChar w:fldCharType="separate"/>
+      </w:r>
+      <w:r>
+        <w:rPr>
+          <w:rStyle w:val="Collegamentoipertestuale"/>
+          <w:rFonts w:ascii="Arial" w:hAnsi="Arial" w:cs="Arial"/>
+          <w:color w:val="94388E"/>
+          <w:u w:val="none"/>
+          <w:bdr w:val="none" w:sz="0" w:space="0" w:color="auto" w:frame="1"/>
+          <w:shd w:val="clear" w:color="auto" w:fill="FFFFFF"/>
+          <w:lang w:val="en-US"/>
+        </w:rPr>
+        <w:t>Event Collaboration</w:t>
+      </w:r>
+      <w:r>
+        <w:rPr>
+          <w:rStyle w:val="Collegamentoipertestuale"/>
+          <w:rFonts w:ascii="Arial" w:hAnsi="Arial" w:cs="Arial"/>
+          <w:color w:val="94388E"/>
+          <w:u w:val="none"/>
+          <w:bdr w:val="none" w:sz="0" w:space="0" w:color="auto" w:frame="1"/>
+          <w:shd w:val="clear" w:color="auto" w:fill="FFFFFF"/>
+          <w:lang w:val="en-US"/>
+        </w:rPr>
+        <w:fldChar w:fldCharType="end"/>
+      </w:r>
       <w:r>
         <w:rPr>
           <w:rFonts w:ascii="Arial" w:hAnsi="Arial" w:cs="Arial"/>
@@ -1654,20 +1740,48 @@
         </w:rPr>
         <w:br/>
       </w:r>
-      <w:hyperlink r:id="rId12" w:history="1">
-        <w:r>
-          <w:rPr>
-            <w:rStyle w:val="Collegamentoipertestuale"/>
-            <w:rFonts w:ascii="Arial" w:hAnsi="Arial" w:cs="Arial"/>
-            <w:color w:val="94388E"/>
-            <w:u w:val="none"/>
-            <w:bdr w:val="none" w:sz="0" w:space="0" w:color="auto" w:frame="1"/>
-            <w:shd w:val="clear" w:color="auto" w:fill="FFFFFF"/>
-            <w:lang w:val="en-US"/>
-          </w:rPr>
-          <w:t>Event Collaboration</w:t>
-        </w:r>
-      </w:hyperlink>
+      <w:r>
+        <w:fldChar w:fldCharType="begin"/>
+      </w:r>
+      <w:r>
+        <w:rPr>
+          <w:lang w:val="en-US"/>
+        </w:rPr>
+        <w:instrText xml:space="preserve"> HYPERLINK "https://martinfowler.com/eaaDev/</w:instrText>
+      </w:r>
+      <w:r>
+        <w:rPr>
+          <w:lang w:val="en-US"/>
+        </w:rPr>
+        <w:instrText xml:space="preserve">EventCollaboration.html" </w:instrText>
+      </w:r>
+      <w:r>
+        <w:fldChar w:fldCharType="separate"/>
+      </w:r>
+      <w:r>
+        <w:rPr>
+          <w:rStyle w:val="Collegamentoipertestuale"/>
+          <w:rFonts w:ascii="Arial" w:hAnsi="Arial" w:cs="Arial"/>
+          <w:color w:val="94388E"/>
+          <w:u w:val="none"/>
+          <w:bdr w:val="none" w:sz="0" w:space="0" w:color="auto" w:frame="1"/>
+          <w:shd w:val="clear" w:color="auto" w:fill="FFFFFF"/>
+          <w:lang w:val="en-US"/>
+        </w:rPr>
+        <w:t>Event Collaboration</w:t>
+      </w:r>
+      <w:r>
+        <w:rPr>
+          <w:rStyle w:val="Collegamentoipertestuale"/>
+          <w:rFonts w:ascii="Arial" w:hAnsi="Arial" w:cs="Arial"/>
+          <w:color w:val="94388E"/>
+          <w:u w:val="none"/>
+          <w:bdr w:val="none" w:sz="0" w:space="0" w:color="auto" w:frame="1"/>
+          <w:shd w:val="clear" w:color="auto" w:fill="FFFFFF"/>
+          <w:lang w:val="en-US"/>
+        </w:rPr>
+        <w:fldChar w:fldCharType="end"/>
+      </w:r>
       <w:r>
         <w:rPr>
           <w:rFonts w:ascii="Arial" w:hAnsi="Arial" w:cs="Arial"/>
@@ -1677,20 +1791,48 @@
         </w:rPr>
         <w:t> results in very loose coupling which makes it particularly easy to add new components to a system without needing to modify existing components. The downside of </w:t>
       </w:r>
-      <w:hyperlink r:id="rId13" w:history="1">
-        <w:r>
-          <w:rPr>
-            <w:rStyle w:val="Collegamentoipertestuale"/>
-            <w:rFonts w:ascii="Arial" w:hAnsi="Arial" w:cs="Arial"/>
-            <w:color w:val="94388E"/>
-            <w:u w:val="none"/>
-            <w:bdr w:val="none" w:sz="0" w:space="0" w:color="auto" w:frame="1"/>
-            <w:shd w:val="clear" w:color="auto" w:fill="FFFFFF"/>
-            <w:lang w:val="en-US"/>
-          </w:rPr>
-          <w:t>Event Collaboration</w:t>
-        </w:r>
-      </w:hyperlink>
+      <w:r>
+        <w:fldChar w:fldCharType="begin"/>
+      </w:r>
+      <w:r>
+        <w:rPr>
+          <w:lang w:val="en-US"/>
+        </w:rPr>
+        <w:instrText xml:space="preserve"> HYPERLINK "https://martinfowler.com/eaaDev/Eve</w:instrText>
+      </w:r>
+      <w:r>
+        <w:rPr>
+          <w:lang w:val="en-US"/>
+        </w:rPr>
+        <w:instrText xml:space="preserve">ntCollaboration.html" </w:instrText>
+      </w:r>
+      <w:r>
+        <w:fldChar w:fldCharType="separate"/>
+      </w:r>
+      <w:r>
+        <w:rPr>
+          <w:rStyle w:val="Collegamentoipertestuale"/>
+          <w:rFonts w:ascii="Arial" w:hAnsi="Arial" w:cs="Arial"/>
+          <w:color w:val="94388E"/>
+          <w:u w:val="none"/>
+          <w:bdr w:val="none" w:sz="0" w:space="0" w:color="auto" w:frame="1"/>
+          <w:shd w:val="clear" w:color="auto" w:fill="FFFFFF"/>
+          <w:lang w:val="en-US"/>
+        </w:rPr>
+        <w:t>Event Collaboration</w:t>
+      </w:r>
+      <w:r>
+        <w:rPr>
+          <w:rStyle w:val="Collegamentoipertestuale"/>
+          <w:rFonts w:ascii="Arial" w:hAnsi="Arial" w:cs="Arial"/>
+          <w:color w:val="94388E"/>
+          <w:u w:val="none"/>
+          <w:bdr w:val="none" w:sz="0" w:space="0" w:color="auto" w:frame="1"/>
+          <w:shd w:val="clear" w:color="auto" w:fill="FFFFFF"/>
+          <w:lang w:val="en-US"/>
+        </w:rPr>
+        <w:fldChar w:fldCharType="end"/>
+      </w:r>
       <w:r>
         <w:rPr>
           <w:rFonts w:ascii="Arial" w:hAnsi="Arial" w:cs="Arial"/>
@@ -1700,20 +1842,48 @@
         </w:rPr>
         <w:t> is that it's very hard to understand the collaboration. Request/response collaborations are specified in some form of code that shows the entire flow, </w:t>
       </w:r>
-      <w:hyperlink r:id="rId14" w:history="1">
-        <w:r>
-          <w:rPr>
-            <w:rStyle w:val="Collegamentoipertestuale"/>
-            <w:rFonts w:ascii="Arial" w:hAnsi="Arial" w:cs="Arial"/>
-            <w:color w:val="94388E"/>
-            <w:u w:val="none"/>
-            <w:bdr w:val="none" w:sz="0" w:space="0" w:color="auto" w:frame="1"/>
-            <w:shd w:val="clear" w:color="auto" w:fill="FFFFFF"/>
-            <w:lang w:val="en-US"/>
-          </w:rPr>
-          <w:t>Event Collaboration</w:t>
-        </w:r>
-      </w:hyperlink>
+      <w:r>
+        <w:fldChar w:fldCharType="begin"/>
+      </w:r>
+      <w:r>
+        <w:rPr>
+          <w:lang w:val="en-US"/>
+        </w:rPr>
+        <w:instrText xml:space="preserve"> HYPERLINK "https://martinfowler.com/eaaDev/EventCollaborati</w:instrText>
+      </w:r>
+      <w:r>
+        <w:rPr>
+          <w:lang w:val="en-US"/>
+        </w:rPr>
+        <w:instrText xml:space="preserve">on.html" </w:instrText>
+      </w:r>
+      <w:r>
+        <w:fldChar w:fldCharType="separate"/>
+      </w:r>
+      <w:r>
+        <w:rPr>
+          <w:rStyle w:val="Collegamentoipertestuale"/>
+          <w:rFonts w:ascii="Arial" w:hAnsi="Arial" w:cs="Arial"/>
+          <w:color w:val="94388E"/>
+          <w:u w:val="none"/>
+          <w:bdr w:val="none" w:sz="0" w:space="0" w:color="auto" w:frame="1"/>
+          <w:shd w:val="clear" w:color="auto" w:fill="FFFFFF"/>
+          <w:lang w:val="en-US"/>
+        </w:rPr>
+        <w:t>Event Collaboration</w:t>
+      </w:r>
+      <w:r>
+        <w:rPr>
+          <w:rStyle w:val="Collegamentoipertestuale"/>
+          <w:rFonts w:ascii="Arial" w:hAnsi="Arial" w:cs="Arial"/>
+          <w:color w:val="94388E"/>
+          <w:u w:val="none"/>
+          <w:bdr w:val="none" w:sz="0" w:space="0" w:color="auto" w:frame="1"/>
+          <w:shd w:val="clear" w:color="auto" w:fill="FFFFFF"/>
+          <w:lang w:val="en-US"/>
+        </w:rPr>
+        <w:fldChar w:fldCharType="end"/>
+      </w:r>
       <w:r>
         <w:rPr>
           <w:rFonts w:ascii="Arial" w:hAnsi="Arial" w:cs="Arial"/>
@@ -2613,20 +2783,42 @@
         </w:rPr>
         <w:t>The core idea of </w:t>
       </w:r>
-      <w:hyperlink r:id="rId15" w:history="1">
-        <w:r>
-          <w:rPr>
-            <w:rStyle w:val="Collegamentoipertestuale"/>
-            <w:rFonts w:ascii="Arial" w:hAnsi="Arial" w:cs="Arial"/>
-            <w:color w:val="94388E"/>
-            <w:u w:val="none"/>
-            <w:bdr w:val="none" w:sz="0" w:space="0" w:color="auto" w:frame="1"/>
-            <w:shd w:val="clear" w:color="auto" w:fill="FFFFFF"/>
-            <w:lang w:val="en-US"/>
-          </w:rPr>
-          <w:t>event sourcing</w:t>
-        </w:r>
-      </w:hyperlink>
+      <w:r>
+        <w:fldChar w:fldCharType="begin"/>
+      </w:r>
+      <w:r>
+        <w:rPr>
+          <w:lang w:val="en-US"/>
+        </w:rPr>
+        <w:instrText xml:space="preserve"> HYPERLINK "https://martinfowler.com/eaaDev/EventSourcing.html" </w:instrText>
+      </w:r>
+      <w:r>
+        <w:fldChar w:fldCharType="separate"/>
+      </w:r>
+      <w:r>
+        <w:rPr>
+          <w:rStyle w:val="Collegamentoipertestuale"/>
+          <w:rFonts w:ascii="Arial" w:hAnsi="Arial" w:cs="Arial"/>
+          <w:color w:val="94388E"/>
+          <w:u w:val="none"/>
+          <w:bdr w:val="none" w:sz="0" w:space="0" w:color="auto" w:frame="1"/>
+          <w:shd w:val="clear" w:color="auto" w:fill="FFFFFF"/>
+          <w:lang w:val="en-US"/>
+        </w:rPr>
+        <w:t>event sourcing</w:t>
+      </w:r>
+      <w:r>
+        <w:rPr>
+          <w:rStyle w:val="Collegamentoipertestuale"/>
+          <w:rFonts w:ascii="Arial" w:hAnsi="Arial" w:cs="Arial"/>
+          <w:color w:val="94388E"/>
+          <w:u w:val="none"/>
+          <w:bdr w:val="none" w:sz="0" w:space="0" w:color="auto" w:frame="1"/>
+          <w:shd w:val="clear" w:color="auto" w:fill="FFFFFF"/>
+          <w:lang w:val="en-US"/>
+        </w:rPr>
+        <w:fldChar w:fldCharType="end"/>
+      </w:r>
       <w:r>
         <w:rPr>
           <w:rFonts w:ascii="Arial" w:hAnsi="Arial" w:cs="Arial"/>
@@ -3026,20 +3218,42 @@
         </w:rPr>
         <w:t>There are a number of choices about where to put the logic for handling events. The primary choice is whether to put the logic in </w:t>
       </w:r>
-      <w:hyperlink r:id="rId16" w:history="1">
-        <w:r>
-          <w:rPr>
-            <w:rStyle w:val="Collegamentoipertestuale"/>
-            <w:rFonts w:ascii="Arial" w:hAnsi="Arial" w:cs="Arial"/>
-            <w:color w:val="94388E"/>
-            <w:u w:val="none"/>
-            <w:bdr w:val="none" w:sz="0" w:space="0" w:color="auto" w:frame="1"/>
-            <w:shd w:val="clear" w:color="auto" w:fill="FFFFFF"/>
-            <w:lang w:val="en-US"/>
-          </w:rPr>
-          <w:t>Transaction Scripts</w:t>
-        </w:r>
-      </w:hyperlink>
+      <w:r>
+        <w:fldChar w:fldCharType="begin"/>
+      </w:r>
+      <w:r>
+        <w:rPr>
+          <w:lang w:val="en-US"/>
+        </w:rPr>
+        <w:instrText xml:space="preserve"> HYPERLINK "https://martinfowler.com/eaaCatalog/transactionScript.html" </w:instrText>
+      </w:r>
+      <w:r>
+        <w:fldChar w:fldCharType="separate"/>
+      </w:r>
+      <w:r>
+        <w:rPr>
+          <w:rStyle w:val="Collegamentoipertestuale"/>
+          <w:rFonts w:ascii="Arial" w:hAnsi="Arial" w:cs="Arial"/>
+          <w:color w:val="94388E"/>
+          <w:u w:val="none"/>
+          <w:bdr w:val="none" w:sz="0" w:space="0" w:color="auto" w:frame="1"/>
+          <w:shd w:val="clear" w:color="auto" w:fill="FFFFFF"/>
+          <w:lang w:val="en-US"/>
+        </w:rPr>
+        <w:t>Transaction Scripts</w:t>
+      </w:r>
+      <w:r>
+        <w:rPr>
+          <w:rStyle w:val="Collegamentoipertestuale"/>
+          <w:rFonts w:ascii="Arial" w:hAnsi="Arial" w:cs="Arial"/>
+          <w:color w:val="94388E"/>
+          <w:u w:val="none"/>
+          <w:bdr w:val="none" w:sz="0" w:space="0" w:color="auto" w:frame="1"/>
+          <w:shd w:val="clear" w:color="auto" w:fill="FFFFFF"/>
+          <w:lang w:val="en-US"/>
+        </w:rPr>
+        <w:fldChar w:fldCharType="end"/>
+      </w:r>
       <w:r>
         <w:rPr>
           <w:rFonts w:ascii="Arial" w:hAnsi="Arial" w:cs="Arial"/>
@@ -3049,20 +3263,48 @@
         </w:rPr>
         <w:t> or </w:t>
       </w:r>
-      <w:hyperlink r:id="rId17" w:history="1">
-        <w:r>
-          <w:rPr>
-            <w:rStyle w:val="Collegamentoipertestuale"/>
-            <w:rFonts w:ascii="Arial" w:hAnsi="Arial" w:cs="Arial"/>
-            <w:color w:val="94388E"/>
-            <w:u w:val="none"/>
-            <w:bdr w:val="none" w:sz="0" w:space="0" w:color="auto" w:frame="1"/>
-            <w:shd w:val="clear" w:color="auto" w:fill="FFFFFF"/>
-            <w:lang w:val="en-US"/>
-          </w:rPr>
-          <w:t>Domain Model</w:t>
-        </w:r>
-      </w:hyperlink>
+      <w:r>
+        <w:fldChar w:fldCharType="begin"/>
+      </w:r>
+      <w:r>
+        <w:rPr>
+          <w:lang w:val="en-US"/>
+        </w:rPr>
+        <w:instrText xml:space="preserve"> HYPERLINK "https://martinfowler.com/eaaCa</w:instrText>
+      </w:r>
+      <w:r>
+        <w:rPr>
+          <w:lang w:val="en-US"/>
+        </w:rPr>
+        <w:instrText xml:space="preserve">talog/domainModel.html" </w:instrText>
+      </w:r>
+      <w:r>
+        <w:fldChar w:fldCharType="separate"/>
+      </w:r>
+      <w:r>
+        <w:rPr>
+          <w:rStyle w:val="Collegamentoipertestuale"/>
+          <w:rFonts w:ascii="Arial" w:hAnsi="Arial" w:cs="Arial"/>
+          <w:color w:val="94388E"/>
+          <w:u w:val="none"/>
+          <w:bdr w:val="none" w:sz="0" w:space="0" w:color="auto" w:frame="1"/>
+          <w:shd w:val="clear" w:color="auto" w:fill="FFFFFF"/>
+          <w:lang w:val="en-US"/>
+        </w:rPr>
+        <w:t>Domain Model</w:t>
+      </w:r>
+      <w:r>
+        <w:rPr>
+          <w:rStyle w:val="Collegamentoipertestuale"/>
+          <w:rFonts w:ascii="Arial" w:hAnsi="Arial" w:cs="Arial"/>
+          <w:color w:val="94388E"/>
+          <w:u w:val="none"/>
+          <w:bdr w:val="none" w:sz="0" w:space="0" w:color="auto" w:frame="1"/>
+          <w:shd w:val="clear" w:color="auto" w:fill="FFFFFF"/>
+          <w:lang w:val="en-US"/>
+        </w:rPr>
+        <w:fldChar w:fldCharType="end"/>
+      </w:r>
       <w:r>
         <w:rPr>
           <w:rFonts w:ascii="Arial" w:hAnsi="Arial" w:cs="Arial"/>
@@ -3072,20 +3314,42 @@
         </w:rPr>
         <w:t>. As usual </w:t>
       </w:r>
-      <w:hyperlink r:id="rId18" w:history="1">
-        <w:r>
-          <w:rPr>
-            <w:rStyle w:val="Collegamentoipertestuale"/>
-            <w:rFonts w:ascii="Arial" w:hAnsi="Arial" w:cs="Arial"/>
-            <w:color w:val="94388E"/>
-            <w:u w:val="none"/>
-            <w:bdr w:val="none" w:sz="0" w:space="0" w:color="auto" w:frame="1"/>
-            <w:shd w:val="clear" w:color="auto" w:fill="FFFFFF"/>
-            <w:lang w:val="en-US"/>
-          </w:rPr>
-          <w:t>Transaction Scripts</w:t>
-        </w:r>
-      </w:hyperlink>
+      <w:r>
+        <w:fldChar w:fldCharType="begin"/>
+      </w:r>
+      <w:r>
+        <w:rPr>
+          <w:lang w:val="en-US"/>
+        </w:rPr>
+        <w:instrText xml:space="preserve"> HYPERLINK "https://martinfowler.com/eaaCatalog/transactionScript.html" </w:instrText>
+      </w:r>
+      <w:r>
+        <w:fldChar w:fldCharType="separate"/>
+      </w:r>
+      <w:r>
+        <w:rPr>
+          <w:rStyle w:val="Collegamentoipertestuale"/>
+          <w:rFonts w:ascii="Arial" w:hAnsi="Arial" w:cs="Arial"/>
+          <w:color w:val="94388E"/>
+          <w:u w:val="none"/>
+          <w:bdr w:val="none" w:sz="0" w:space="0" w:color="auto" w:frame="1"/>
+          <w:shd w:val="clear" w:color="auto" w:fill="FFFFFF"/>
+          <w:lang w:val="en-US"/>
+        </w:rPr>
+        <w:t>Transaction Scripts</w:t>
+      </w:r>
+      <w:r>
+        <w:rPr>
+          <w:rStyle w:val="Collegamentoipertestuale"/>
+          <w:rFonts w:ascii="Arial" w:hAnsi="Arial" w:cs="Arial"/>
+          <w:color w:val="94388E"/>
+          <w:u w:val="none"/>
+          <w:bdr w:val="none" w:sz="0" w:space="0" w:color="auto" w:frame="1"/>
+          <w:shd w:val="clear" w:color="auto" w:fill="FFFFFF"/>
+          <w:lang w:val="en-US"/>
+        </w:rPr>
+        <w:fldChar w:fldCharType="end"/>
+      </w:r>
       <w:r>
         <w:rPr>
           <w:rFonts w:ascii="Arial" w:hAnsi="Arial" w:cs="Arial"/>
@@ -3095,20 +3359,42 @@
         </w:rPr>
         <w:t> are better for simple logic and a </w:t>
       </w:r>
-      <w:hyperlink r:id="rId19" w:history="1">
-        <w:r>
-          <w:rPr>
-            <w:rStyle w:val="Collegamentoipertestuale"/>
-            <w:rFonts w:ascii="Arial" w:hAnsi="Arial" w:cs="Arial"/>
-            <w:color w:val="94388E"/>
-            <w:u w:val="none"/>
-            <w:bdr w:val="none" w:sz="0" w:space="0" w:color="auto" w:frame="1"/>
-            <w:shd w:val="clear" w:color="auto" w:fill="FFFFFF"/>
-            <w:lang w:val="en-US"/>
-          </w:rPr>
-          <w:t>Domain Model</w:t>
-        </w:r>
-      </w:hyperlink>
+      <w:r>
+        <w:fldChar w:fldCharType="begin"/>
+      </w:r>
+      <w:r>
+        <w:rPr>
+          <w:lang w:val="en-US"/>
+        </w:rPr>
+        <w:instrText xml:space="preserve"> HYPERLINK "https://martinfowler.com/eaaCatalog/domainModel.html" </w:instrText>
+      </w:r>
+      <w:r>
+        <w:fldChar w:fldCharType="separate"/>
+      </w:r>
+      <w:r>
+        <w:rPr>
+          <w:rStyle w:val="Collegamentoipertestuale"/>
+          <w:rFonts w:ascii="Arial" w:hAnsi="Arial" w:cs="Arial"/>
+          <w:color w:val="94388E"/>
+          <w:u w:val="none"/>
+          <w:bdr w:val="none" w:sz="0" w:space="0" w:color="auto" w:frame="1"/>
+          <w:shd w:val="clear" w:color="auto" w:fill="FFFFFF"/>
+          <w:lang w:val="en-US"/>
+        </w:rPr>
+        <w:t>Domain Model</w:t>
+      </w:r>
+      <w:r>
+        <w:rPr>
+          <w:rStyle w:val="Collegamentoipertestuale"/>
+          <w:rFonts w:ascii="Arial" w:hAnsi="Arial" w:cs="Arial"/>
+          <w:color w:val="94388E"/>
+          <w:u w:val="none"/>
+          <w:bdr w:val="none" w:sz="0" w:space="0" w:color="auto" w:frame="1"/>
+          <w:shd w:val="clear" w:color="auto" w:fill="FFFFFF"/>
+          <w:lang w:val="en-US"/>
+        </w:rPr>
+        <w:fldChar w:fldCharType="end"/>
+      </w:r>
       <w:r>
         <w:rPr>
           <w:rFonts w:ascii="Arial" w:hAnsi="Arial" w:cs="Arial"/>
@@ -3170,20 +3456,42 @@
         </w:rPr>
         <w:t> is the logic that chooses which chunk of processing domain logic should run depending on the incoming event. You can combine these together, essentially this is the </w:t>
       </w:r>
-      <w:hyperlink r:id="rId20" w:history="1">
-        <w:r>
-          <w:rPr>
-            <w:rStyle w:val="Collegamentoipertestuale"/>
-            <w:rFonts w:ascii="Arial" w:hAnsi="Arial" w:cs="Arial"/>
-            <w:color w:val="94388E"/>
-            <w:u w:val="none"/>
-            <w:bdr w:val="none" w:sz="0" w:space="0" w:color="auto" w:frame="1"/>
-            <w:shd w:val="clear" w:color="auto" w:fill="FFFFFF"/>
-            <w:lang w:val="en-US"/>
-          </w:rPr>
-          <w:t>Transaction Script</w:t>
-        </w:r>
-      </w:hyperlink>
+      <w:r>
+        <w:fldChar w:fldCharType="begin"/>
+      </w:r>
+      <w:r>
+        <w:rPr>
+          <w:lang w:val="en-US"/>
+        </w:rPr>
+        <w:instrText xml:space="preserve"> HYPERLINK "https://martinfowler.com/eaaCatalog/transactionScript.html" </w:instrText>
+      </w:r>
+      <w:r>
+        <w:fldChar w:fldCharType="separate"/>
+      </w:r>
+      <w:r>
+        <w:rPr>
+          <w:rStyle w:val="Collegamentoipertestuale"/>
+          <w:rFonts w:ascii="Arial" w:hAnsi="Arial" w:cs="Arial"/>
+          <w:color w:val="94388E"/>
+          <w:u w:val="none"/>
+          <w:bdr w:val="none" w:sz="0" w:space="0" w:color="auto" w:frame="1"/>
+          <w:shd w:val="clear" w:color="auto" w:fill="FFFFFF"/>
+          <w:lang w:val="en-US"/>
+        </w:rPr>
+        <w:t>Transaction Script</w:t>
+      </w:r>
+      <w:r>
+        <w:rPr>
+          <w:rStyle w:val="Collegamentoipertestuale"/>
+          <w:rFonts w:ascii="Arial" w:hAnsi="Arial" w:cs="Arial"/>
+          <w:color w:val="94388E"/>
+          <w:u w:val="none"/>
+          <w:bdr w:val="none" w:sz="0" w:space="0" w:color="auto" w:frame="1"/>
+          <w:shd w:val="clear" w:color="auto" w:fill="FFFFFF"/>
+          <w:lang w:val="en-US"/>
+        </w:rPr>
+        <w:fldChar w:fldCharType="end"/>
+      </w:r>
       <w:r>
         <w:rPr>
           <w:rFonts w:ascii="Arial" w:hAnsi="Arial" w:cs="Arial"/>
@@ -3536,19 +3844,40 @@
         </w:rPr>
         <w:t>To handle this you'll need to wrap any external systems with a </w:t>
       </w:r>
-      <w:hyperlink r:id="rId21" w:history="1">
-        <w:r>
-          <w:rPr>
-            <w:rStyle w:val="Collegamentoipertestuale"/>
-            <w:rFonts w:ascii="Arial" w:hAnsi="Arial" w:cs="Arial"/>
-            <w:color w:val="94388E"/>
-            <w:sz w:val="22"/>
-            <w:bdr w:val="none" w:sz="0" w:space="0" w:color="auto" w:frame="1"/>
-            <w:lang w:val="en-US"/>
-          </w:rPr>
-          <w:t>Gateway</w:t>
-        </w:r>
-      </w:hyperlink>
+      <w:r>
+        <w:fldChar w:fldCharType="begin"/>
+      </w:r>
+      <w:r>
+        <w:rPr>
+          <w:lang w:val="en-US"/>
+        </w:rPr>
+        <w:instrText xml:space="preserve"> HYPERLINK "https://martinfowler.com/eaaCatalog/gateway.html" </w:instrText>
+      </w:r>
+      <w:r>
+        <w:fldChar w:fldCharType="separate"/>
+      </w:r>
+      <w:r>
+        <w:rPr>
+          <w:rStyle w:val="Collegamentoipertestuale"/>
+          <w:rFonts w:ascii="Arial" w:hAnsi="Arial" w:cs="Arial"/>
+          <w:color w:val="94388E"/>
+          <w:sz w:val="22"/>
+          <w:bdr w:val="none" w:sz="0" w:space="0" w:color="auto" w:frame="1"/>
+          <w:lang w:val="en-US"/>
+        </w:rPr>
+        <w:t>Gateway</w:t>
+      </w:r>
+      <w:r>
+        <w:rPr>
+          <w:rStyle w:val="Collegamentoipertestuale"/>
+          <w:rFonts w:ascii="Arial" w:hAnsi="Arial" w:cs="Arial"/>
+          <w:color w:val="94388E"/>
+          <w:sz w:val="22"/>
+          <w:bdr w:val="none" w:sz="0" w:space="0" w:color="auto" w:frame="1"/>
+          <w:lang w:val="en-US"/>
+        </w:rPr>
+        <w:fldChar w:fldCharType="end"/>
+      </w:r>
       <w:r>
         <w:rPr>
           <w:rFonts w:ascii="Arial" w:hAnsi="Arial" w:cs="Arial"/>
@@ -3865,21 +4194,50 @@
         </w:rPr>
         <w:t>". This kind of stuff needs to actually go into the domain model itself. The domain model should be able to run events at any time with the correct rules for the event processing. You can do this with conditional logic, but this will get messy if you have much temporal logic. The better route is to hook strategy objects into a </w:t>
       </w:r>
-      <w:hyperlink r:id="rId22" w:history="1">
-        <w:r>
-          <w:rPr>
-            <w:rStyle w:val="Collegamentoipertestuale"/>
-            <w:rFonts w:ascii="Arial" w:hAnsi="Arial" w:cs="Arial"/>
-            <w:color w:val="94388E"/>
-            <w:sz w:val="22"/>
-            <w:u w:val="none"/>
-            <w:bdr w:val="none" w:sz="0" w:space="0" w:color="auto" w:frame="1"/>
-            <w:shd w:val="clear" w:color="auto" w:fill="FFFFFF"/>
-            <w:lang w:val="en-US"/>
-          </w:rPr>
-          <w:t>Temporal Property</w:t>
-        </w:r>
-      </w:hyperlink>
+      <w:r>
+        <w:fldChar w:fldCharType="begin"/>
+      </w:r>
+      <w:r>
+        <w:rPr>
+          <w:lang w:val="en-US"/>
+        </w:rPr>
+        <w:instrText xml:space="preserve"> HYPERLINK "https:</w:instrText>
+      </w:r>
+      <w:r>
+        <w:rPr>
+          <w:lang w:val="en-US"/>
+        </w:rPr>
+        <w:instrText xml:space="preserve">//martinfowler.com/eaaDev/TemporalProperty.html" </w:instrText>
+      </w:r>
+      <w:r>
+        <w:fldChar w:fldCharType="separate"/>
+      </w:r>
+      <w:r>
+        <w:rPr>
+          <w:rStyle w:val="Collegamentoipertestuale"/>
+          <w:rFonts w:ascii="Arial" w:hAnsi="Arial" w:cs="Arial"/>
+          <w:color w:val="94388E"/>
+          <w:sz w:val="22"/>
+          <w:u w:val="none"/>
+          <w:bdr w:val="none" w:sz="0" w:space="0" w:color="auto" w:frame="1"/>
+          <w:shd w:val="clear" w:color="auto" w:fill="FFFFFF"/>
+          <w:lang w:val="en-US"/>
+        </w:rPr>
+        <w:t>Temporal Property</w:t>
+      </w:r>
+      <w:r>
+        <w:rPr>
+          <w:rStyle w:val="Collegamentoipertestuale"/>
+          <w:rFonts w:ascii="Arial" w:hAnsi="Arial" w:cs="Arial"/>
+          <w:color w:val="94388E"/>
+          <w:sz w:val="22"/>
+          <w:u w:val="none"/>
+          <w:bdr w:val="none" w:sz="0" w:space="0" w:color="auto" w:frame="1"/>
+          <w:shd w:val="clear" w:color="auto" w:fill="FFFFFF"/>
+          <w:lang w:val="en-US"/>
+        </w:rPr>
+        <w:fldChar w:fldCharType="end"/>
+      </w:r>
       <w:r>
         <w:rPr>
           <w:rStyle w:val="Collegamentoipertestuale"/>
@@ -4320,7 +4678,7 @@
           <w:lang w:val="en-US"/>
         </w:rPr>
       </w:pPr>
-      <w:hyperlink r:id="rId23" w:history="1">
+      <w:hyperlink r:id="rId8" w:history="1">
         <w:r>
           <w:rPr>
             <w:rStyle w:val="Collegamentoipertestuale"/>
@@ -4344,7 +4702,7 @@
         </w:rPr>
         <w:t> (CQRS) is an architectural pattern which separates the responsibility for modifying data (Command) from reading them (Query). The formalization of this approach is generally attributed to </w:t>
       </w:r>
-      <w:hyperlink r:id="rId24" w:history="1">
+      <w:hyperlink r:id="rId9" w:history="1">
         <w:r>
           <w:rPr>
             <w:rStyle w:val="Collegamentoipertestuale"/>
@@ -4518,7 +4876,7 @@
         </w:rPr>
         <w:t>CQRS fits well with </w:t>
       </w:r>
-      <w:hyperlink r:id="rId25" w:history="1">
+      <w:hyperlink r:id="rId10" w:history="1">
         <w:r>
           <w:rPr>
             <w:rStyle w:val="Collegamentoipertestuale"/>
@@ -4539,7 +4897,7 @@
         </w:rPr>
         <w:t>. It's common to see CQRS system split into separate services communicating with </w:t>
       </w:r>
-      <w:hyperlink r:id="rId26" w:history="1">
+      <w:hyperlink r:id="rId11" w:history="1">
         <w:r>
           <w:rPr>
             <w:rStyle w:val="Collegamentoipertestuale"/>
@@ -4560,7 +4918,7 @@
         </w:rPr>
         <w:t>. This allows these services to easily take advantage of </w:t>
       </w:r>
-      <w:hyperlink r:id="rId27" w:history="1">
+      <w:hyperlink r:id="rId12" w:history="1">
         <w:r>
           <w:rPr>
             <w:rStyle w:val="Collegamentoipertestuale"/>
@@ -4604,7 +4962,7 @@
         </w:rPr>
         <w:t xml:space="preserve">Having separate models raises questions about how hard to keep those models consistent, which raises the likelihood of using </w:t>
       </w:r>
-      <w:hyperlink r:id="rId28" w:history="1">
+      <w:hyperlink r:id="rId13" w:history="1">
         <w:r>
           <w:rPr>
             <w:rStyle w:val="Collegamentoipertestuale"/>
@@ -4648,7 +5006,7 @@
         </w:rPr>
         <w:t>CQRS is suited to complex domains, the kind that also benefit from </w:t>
       </w:r>
-      <w:hyperlink r:id="rId29" w:history="1">
+      <w:hyperlink r:id="rId14" w:history="1">
         <w:r>
           <w:rPr>
             <w:rStyle w:val="Collegamentoipertestuale"/>
@@ -4801,7 +5159,7 @@
             <o:lock v:ext="edit" aspectratio="t"/>
           </v:shapetype>
           <v:shape id="_x0000_i1025" type="#_x0000_t75" style="width:481.2pt;height:300pt">
-            <v:imagedata r:id="rId30" o:title="CQRS pt1"/>
+            <v:imagedata r:id="rId15" o:title="CQRS pt1"/>
           </v:shape>
         </w:pict>
       </w:r>
@@ -4837,7 +5195,7 @@
         </w:rPr>
         <w:pict>
           <v:shape id="_x0000_i1026" type="#_x0000_t75" style="width:474.6pt;height:315.6pt">
-            <v:imagedata r:id="rId31" o:title="CQRS pt2"/>
+            <v:imagedata r:id="rId16" o:title="CQRS pt2"/>
           </v:shape>
         </w:pict>
       </w:r>
@@ -4857,7 +5215,6 @@
           <w:color w:val="303633"/>
           <w:shd w:val="clear" w:color="auto" w:fill="FFFFFF"/>
         </w:rPr>
-        <w:lastRenderedPageBreak/>
         <w:t>Vantaggi</w:t>
       </w:r>
       <w:r>
@@ -4915,15 +5272,17 @@
           <w:color w:val="303633"/>
           <w:shd w:val="clear" w:color="auto" w:fill="FFFFFF"/>
         </w:rPr>
-        <w:t xml:space="preserve"> non adatto a sistemi troppo complessi</w:t>
-      </w:r>
-      <w:r>
-        <w:rPr>
-          <w:rFonts w:ascii="Arial" w:hAnsi="Arial" w:cs="Arial"/>
-          <w:color w:val="303633"/>
-          <w:shd w:val="clear" w:color="auto" w:fill="FFFFFF"/>
-        </w:rPr>
-        <w:t xml:space="preserve"> ma può aggiungere complessità in sistemi semplici</w:t>
+        <w:t xml:space="preserve"> </w:t>
+      </w:r>
+      <w:bookmarkStart w:id="0" w:name="_GoBack"/>
+      <w:bookmarkEnd w:id="0"/>
+      <w:r>
+        <w:rPr>
+          <w:rFonts w:ascii="Arial" w:hAnsi="Arial" w:cs="Arial"/>
+          <w:color w:val="303633"/>
+          <w:shd w:val="clear" w:color="auto" w:fill="FFFFFF"/>
+        </w:rPr>
+        <w:t>può aggiungere complessità in sistemi semplici</w:t>
       </w:r>
     </w:p>
     <w:sectPr>

</xml_diff>